<commit_message>
update layout draft lpj dan template
</commit_message>
<xml_diff>
--- a/public/templates/draft_tor.docx
+++ b/public/templates/draft_tor.docx
@@ -183,7 +183,7 @@
           </mc:Choice>
           <mc:Fallback>
             <w:pict>
-              <v:group w14:anchorId="01027FA1" id="Group 1" o:spid="_x0000_s1026" style="position:absolute;margin-left:56.7pt;margin-top:56.7pt;width:481.9pt;height:722.9pt;z-index:-17074176;mso-wrap-distance-left:0;mso-wrap-distance-right:0;mso-position-horizontal-relative:page;mso-position-vertical-relative:page" coordsize="61201,91808" o:gfxdata="UEsDBBQABgAIAAAAIQCxgme2CgEAABMCAAATAAAAW0NvbnRlbnRfVHlwZXNdLnhtbJSRwU7DMAyG&#10;70i8Q5QralN2QAit3YGOIyA0HiBK3DaicaI4lO3tSbpNgokh7Rjb3+8vyXK1tSObIJBxWPPbsuIM&#10;UDltsK/5++apuOeMokQtR4dQ8x0QXzXXV8vNzgOxRCPVfIjRPwhBagArqXQeMHU6F6yM6Rh64aX6&#10;kD2IRVXdCeUwAsYi5gzeLFvo5OcY2XqbynsTjz1nj/u5vKrmxmY+18WfRICRThDp/WiUjOluYkJ9&#10;4lUcnMpEzjM0GE83SfzMhtz57fRzwYF7SY8ZjAb2KkN8ljaZCx1IwMK1TpX/Z2RJS4XrOqOgbAOt&#10;Z+rodC5buy8MMF0a3ibsDaZjupi/tPkGAAD//wMAUEsDBBQABgAIAAAAIQA4/SH/1gAAAJQBAAAL&#10;AAAAX3JlbHMvLnJlbHOkkMFqwzAMhu+DvYPRfXGawxijTi+j0GvpHsDYimMaW0Yy2fr2M4PBMnrb&#10;Ub/Q94l/f/hMi1qRJVI2sOt6UJgd+ZiDgffL8ekFlFSbvV0oo4EbChzGx4f9GRdb25HMsYhqlCwG&#10;5lrLq9biZkxWOiqY22YiTra2kYMu1l1tQD30/bPm3wwYN0x18gb45AdQl1tp5j/sFB2T0FQ7R0nT&#10;NEV3j6o9feQzro1iOWA14Fm+Q8a1a8+Bvu/d/dMb2JY5uiPbhG/ktn4cqGU/er3pcvwCAAD//wMA&#10;UEsDBBQABgAIAAAAIQA3peF33wMAAM0LAAAOAAAAZHJzL2Uyb0RvYy54bWykVl1v2zgQfD/g/gOh&#10;90ZfsR0JsYtD0wYBijZoU9wzTVESUUlkSdpy/v3tUqJl2E18TgPEWllDanY43t3b97u2IVuujZDd&#10;MoivooDwjslCdNUy+PH06d1NQIylXUEb2fFl8MxN8H7191+3vcp5ImvZFFwT2KQzea+WQW2tysPQ&#10;sJq31FxJxTt4WErdUgu3ugoLTXvYvW3CJIrmYS91obRk3Bj49m54GKzc/mXJmf1aloZb0iwD4Gbd&#10;p3afa/wMV7c0rzRVtWAjDfoGFi0VHbx0v9UdtZRstDjZqhVMSyNLe8VkG8qyFIy7HCCbODrK5l7L&#10;jXK5VHlfqb1MIO2RTm/eln3Z3mv1XT3qgT2EnyX7aUCXsFdVfvgc76sJvCt1i4sgCbJzij7vFeU7&#10;Sxh8OY8hrRSEZ/Asi2+iG7hxmrMaDuZkHas/nlkZ0nx4saO3p9Mr8I+ZJDJ/JtH3mirulDcowaMm&#10;olgGSUA62oKL70fDJJgLvhowqOF4Z0Y5/0ShfZ40Zxtj77l0YtPtZ2OdgFXhI1r7iO06H2qwPpq+&#10;caa3AQHT64CA6dfDAShqcR2eIIakPzitejosfN7KLX+SDmnxyOZxtEhn1wGBQ42TReSOFAhPuKY7&#10;wsdRdIr3KH9VfvcJnUUzv7tH+espOovn8WwWY37AxuP8dcDHbkdkfhl6WPfazqDKG3kfaujZ+uvI&#10;2ql8rLfH+OsxFjJcZNHrehye5aX43/FmjTR8kAlt9TZ7QWUf7eUP/2VrxelitJbHejn81RtlQs7T&#10;s66awFm8uE7OuMptOJjqAvBFNC4Cvy4F1GNfql/8nQwYLNnzsw6ajutS/DHPE/cAv32hgviwFBrZ&#10;iOKTaBr0mNHV+kOjyZZio3d/Yxk4gEHLMPlQnDFay+IZKnsPxXwZmF8bqnlAmocOegeOCj7QPlj7&#10;QNvmg3QDhbO3NvZp9y/ViigIl4GF7vdF+hZCc1+zMZc9Fld28p+NlaXAgu64DYzGG2hnq1slWA7/&#10;Y+uH6KSvnR+RYJXdYG7DmNX+rz1aqn9u1DuYUkB/sRaNsM9u4oKuiKS67aNgODXgzdQiU98iH1pa&#10;cZLiIXgE4jHTk+XrRih/kBiPRKFjHY05v8l1GKHuJNu0vLPDTKh5A5xlZ2qhDHS+nLdrDv1bPxQx&#10;jCIwj1po4kqLziI/cI/V3DJXrEow1DfonUj04IEjPfHEFF7o8nEWR2kKOsBPLM2g/l5nw0v8TJQk&#10;WZZmMBfjTJTczBbXmUPA6/zAgDbBjj8aCns5yH7ipGEocNQGMi4Ebs5BbmZ0WYzzLQ6lh/cONU3h&#10;q/8AAAD//wMAUEsDBAoAAAAAAAAAIQD9nR0pcU4AAHFOAAAUAAAAZHJzL21lZGlhL2ltYWdlMS5w&#10;bmeJUE5HDQoaCgAAAA1JSERSAAABnAAAAgAIBgAAALYN2pwAAAMAUExURQAAAMqULsuVMMuVMcmT&#10;LqpVAMePL7qLLsWLLsuUMMOSJMiQLMqUL5lmAMuUMceOKsSRKsuTL8OHLcuUL8mSLcqSL8mTL8uT&#10;LcyTL8iVLcuULsqVL8eOHMmTLMeSL7N/GcWRLsqVMMqUMMeTLciULMuVL8qULcyUMMqTMMuTMciR&#10;LsmVL8uRLMqQMMSTJ8iULsmSLsqULL9/H79/AMqUMcqVLsmTK6p/KsqTLsmSL8mSJMaTLMuQLciU&#10;MMuTMMKPKMuNLMqVLbaSJLuIIsqUKMeOL8qSLn9/AMaSL8qKKsiRLcuSLcqTMcmTML+PL8qTL8eT&#10;L8qPL7+MJseULsqRLr9/KsmVLhxWNR1XNRxVHABVKh1XOBxXNh1WNx1YNh1WNRtVNh1TNRdFLhxV&#10;MR1VMx1YNBxWNh1XNh1YNx9YOB9ZOA9PLxlMMx5YNx9YNx5XNxxYNxRRMxJJNhpYNB5YOB5ZNx9Y&#10;NhxVMxxYNhtYNhNOJxpXNQBVAB5WNB1YOBxVNBxXNRxYNRxVKgA/Hx1WNh5YNhtWNRpTNBlVMxtY&#10;NRtTNwA/AB9ZNhhSMR1ZNx5YNR5XNsWSKx5ZNhVVKh1XMx5LLQBJJBtWNBtXNhdXLx9ZNxhXMRtT&#10;MhtSNhlTMxhVMBdVNhxVLxpWNB9XOBxXNB1XNwAzMxxYOBdRLh5ZNRFVMx5ZOBtWNxhVNhtWNhtY&#10;Mx5SNB1YMR5VNxpVNRtYNx1ZNhpVNB5XOBpQNRlXMxtXMxZNLBxVNRxZNxxZOAAAAAAAAAAAAAAA&#10;AAAAAAAAAAAAAAAAAAAAAAAAAAAAAAAAAAAAAAAAAAAAAAAAAAAAAAAAAAAAAAAAAAAAAAAAAAAA&#10;AAAAAAAAAAAAAAAAAAAAAAAAAAAAAAAAAAAAAAAAAAAAAAAAAAAAAAAAAAAAAAAAAAAAAAAAAAAA&#10;AAAAAAAAAAAAAAAAAAAAAAAAAAAAAAAAAAAAAAAAAAAAAAAAAAAAAAAAAAAAAAAAAAAAAAAAAAAA&#10;AAAAAAAAAAAAAAAAAFvOEXkAAAAGYktHRAD/AP8A/6C9p5MAAAAJcEhZcwAADsQAAA7EAZUrDhsA&#10;ACAASURBVHic7d17fFx1nf/x9+d7JmmattBC77QFFRErTeiWJAXBEhAUBVExTdWVXW8LSlJQZHfd&#10;XTe/ruvq2l0UEhZFXVdxtZdFhXKzKP2hKE3SWpJCf8AilDbl1nIpl9ImM9/P74/0pGmay1zOOd9z&#10;Zt7Px0MfZJqc74eQzitzZuZ8ASLKSUdb1ec62qo+53oOoqQR1wMQJUlHW9XnRMwNAKBqr6ht6r7R&#10;9UxEScHgEGXpUGzk4N8bVUaHKHsMDlEWjoyNj9EhyhaDQzSGkWPjY3SIssHgEI1i7Nj4GB2isTA4&#10;RCPIPjY+RodoNMb1AERx1N5adXlusQEAERFzA18yTTQ8PsIhGqK9tepyY8x/5BabwfhIh2g4DA7R&#10;IIXHxsfoEA3F4BAdFFxsfIwO0WAMDhHCiI2P0SHyMThU8sKLjY/RIQIYHCpx4cfGx+gQMThUsqKL&#10;jY/RodLG9+FQSYo+NoD/Pp321qrLo1uTKD74CIdKjpvYDKZqrf18XXP3d9ysT+QGg0MlxX1sfIwO&#10;lR4Gh0pGfGLjY3SotMTkLx5RuOIXGx+jQ6UjZn/5orWmAd7cM6rnup6DsvNqWneff03367l+XXxj&#10;48s/OutXVk2YlJJpYUxFwdv5h66dS9ci43oOV2L6FzAav19ZNb280nvO9RyUJdWt++1r5561/PHd&#10;2X5J/GPjyz06v7v+xGkVZuJvILIgzMkoOJm+vpmLr3qoZO9z+LJoSg6RBRVm4m9+d/2JWf1Gn5zY&#10;AICIMeY/sn3JNGNDScTgULJkGZ1kxcaXXXQYG0oqBoeSZ4zoJDM2vtGjw9hQkjE4lEwjRKejrXpp&#10;+LHRJ/r/F5bho/Pdv0JZhZl0D2NDScXgUHINE51Mb9+vodgS3qL6xIF0b/2BdG991NG57Cb0Qe11&#10;ULXhrUsUHgaHkm1IdE7/4rYX072950H1j8Ev1h+bM6/ctuPMK7ftcBGdmuauH0L1M4wOJRGDQ8kX&#10;SXQOxca/hdEhyg2DQ8Uh1OgcGRsfo0OUPQaHikco0Rk5Nj5Ghyg7DA4Vl0CjM3ZsfIwO0dgYHCo+&#10;w0Rn/6uZd0OxKfuDZB8bH6NDNDoGh4rTkOic9eWtL+1/NX1+dtHJPTY+RodoZAwOFa+8opN/bHyM&#10;DtHwGBwqbjlFp/DY+BgdoiMxOFT8sopOcLHxMTpEh2NwqDSMGp3gY+NjdIgOSeDVdIMT3AZs2gvV&#10;xwo/TokT4wF4e6hrDNnE7XdfXzClfAIm1C3f2hPmsvdfN3/euFT5BkDeHN4qR27i1nF99V+KwdXh&#10;rVkiRE4CpLzQw5T6BmwMTjA7fj5ec8WWtwZwnJLX3lr998aYfw51kTx2Dg2Cq+hQ4TpvWPi/AE4s&#10;9DilHhyeUqNYqWvu+pq19h9CXSTHnUOD4ur0GlFcMDgUO4xOoRgdiicGh2Lj/uvmz/P/ObroTFgZ&#10;6hrDYHSoVDE4FAvtrVWXj/PKH+tsXfAB/7YooiOKijCPP1hHW9Xn1q+smgAwOlSaGBxyrr216nJj&#10;zH9AZByMt3bjDQsu9v8skkc6ETEqS6ZUyB2MDpUqBoecGogN5OArJqXcQ2pte2v1B/3PKabowBhG&#10;h0oWg0POHBmbAWXGmDWMTpAYHXKPwSEnRomNb9joQDN/F9GI4WJ0qAQxOBS5LGLjKzPGrOloq/6Q&#10;f0NNU/fXGZ1CMDrkDoNDkcohNr4yEbN6aHQU9ushjRgtRodKSMr1AKXogWvnjDdlk98R9HGtesbA&#10;hvJLxPMv7Om+aMUz+wo5Rh6x8ZWJmNXtrdVL65q7fgkAYu3vYMyXC5knNoxZMqXC3rF+ZdX7z7+m&#10;+/Uzr9y24/7r5teHexmcgeig0MvghPXzHCbb9/LDp3+x5w3Xc5QaBscB6x3zlpTxOoM+rhn0/0Gb&#10;OXX6fetXTnv/+dd0v57P1xcQG1+ZGLkMwC/z/Pp4M2bJ5PF6+/qVVRcmKTrrWmZVpsqnroPIOUFP&#10;FyZbNqUK6Nnqeo5Sw1NqlJ0hp35yEUBsSoKInD15vLk9KafX1rXMqpw5bUbiYkPuMDiUvTyiw9jk&#10;JinRYWwoHwwO5SaH6DA2+Yl7dBgbyheDQ7nLIjqMTWHiGh3GhgrB4FB+RokOYxOMuEWHsaFCMTiU&#10;PyNnHjXeLhl8E2MTLIfRuWZdy6xK/xbGhoLA4FCeNGOt/dTipofu9G9hbMIhImdPqZR1fgDCjo6q&#10;ffJAurfef98VY0NBYXAoD/2xqWvu/rF/SzSx0QPhHTvuTP3M6dNvDzs6qvbJ3kzf2WdeuW0HwNhQ&#10;sBgcytGRseloq/pcBLF5ojfdtzy84ydBuNFhbChsDA5lT9UOFxsRc0PYsTmQ7q337whLm6mfOXXq&#10;wPNmQUWHsaEoMDiUHVVr1X6SsYmfwqOjTzA2FAUGh8bG2MRe/tE5/HvM2FCYGBwanapVZHgaLQFy&#10;jw5jQ9FicGhkB2NT27T1R/5NjE28ZR8dxoaix+DQ8BibxBo7OowNucHg0JEYm8QbOTqMDbnDDdiS&#10;bS+sDWYjNzGTITgNqhaqn6ltZmyS7shN3BzFRrEJal8O5FjG1AA4OpBjUeQYnAQT1YdPa+46L6jD&#10;dbSe2ibQTTXNXT/0b2Rskm0gOqbsBwds36ejj429saap6woAGsThNrWd+nsVOSOIY1H0GBzyaW3z&#10;g1cMvoGxKQ4Hv7cDv5gkNTbFINNnSvp7wedwaFiMTXFibMglBoeOwNgUJ8aGXGNw6DCMTXFibCgO&#10;GBwa4CI261dWTdjUWr1ytO2qqTCRxcbiO4Njs/G6qjPbb6i+LNQ1KVEYHALgLjZTKuQONeZLI21X&#10;TYWJNDbNWz6PQbHxUuZOA7mxo63qc6GuTYnB4JDT2MCY/kvtG7OE0QmWq9h0XnfKGV7K3AnIJEBE&#10;xNzA6BDAl0WXvFjExmfMksnj9fb1K6suPP+a7tdHPWLG2wOjdxc8mmhXwceIIZexQSp1d39sfAPR&#10;QW1T942hzkOxxuCUsFjF5iAROXvyeDNmdGqverATwAUhDZ1oLmOjXuouOSw2PkaHeEqtZMUxNj4R&#10;OXtKpazzt1Km7DmPjchRI38RT6+VOj7CKUFxjs0hpn7m9Om3d7RNvza8GcPXq/v/eGbzo0+HdfyN&#10;bVV1BjLN/1gEXwSkPqz1AOQZm0MT8pFO6WJwSkwyYuMz9SII984zZGV23McA/Cys43uQFRDznrCO&#10;f4SCYuNjdEoVT6mVkGTFhmInkNj4eHqtFDE4JYKxoYIEGhsfo1NqGJwS4Co2k8eb2xmbIjAkNh1t&#10;p5xeeGx8jE4pYXCKnMvYiMjZ4a1JAKAi4V6zbJjYAKm7g4mNj9EpFQxOEXMRmw0tx1dMqZR1jE0R&#10;GHq5mraquuBj42N0SgGDk2AqmLymAd5wf+bqqs/1K546AGseDW9NisSQ2ABAOpN+RgR7wlt09Ohs&#10;aEFKBZPDW5/CxuAkmsw/YcnCn2xoOfzl7e2tVZ92uMWA1jRv+TwsvhPe2hSqYWID9O8ceiDdWw/o&#10;E+EtPnJ0Jkyv+i9A5oe3NoWNwUk4ESybMG3hzYOjY6Ed0DB/Ex1zPxtGJ0QZ0fB+kRghNj6X0VGL&#10;9YBmwluXwsbgFIGh0Tm9eevWtGbOheru4FfLevM0RidpxoiNz1V06pq7f2yt/RRUbXjrUpgYnCIR&#10;TXRy3qmT0UmKLGPjcxodtZ9kdJKJwSki4UYn722hGZ24yzE2PkaHcsXgFJnhomO177zCntPJOzYD&#10;B6hp3vJ51cxN+c9AocgzNj6X0VFkeHotYRicIjQ0OnXND3dZ7X13ftEpODYDB6pt6r6c0YmRAmPj&#10;cxWd2qatP2J0koXBcWDXi+nHVHFbmGsEE53AYjNwQEYnJgKKjS9J0VHVdTv3ZPheMQcYHAeWrtjW&#10;u333gYZ4Ryfw2AwcmNFxLODY+JIQHVVdt31370eWrtjWG96MNBIGx5F4Rye02AwswOg4ElJsfC6j&#10;A9XPjBYdxsY9bsDm0NIV23rXtMxvOGHauLUi+EBY6xyMDja0bPlE/Qqk65of7mpvfce7Dcp/DcHU&#10;wz879NgMLFTb1H15R1v1s4A5KeS1nDFqnwp1AWvvU/FezuZTVe2jdc1dKxBSbHxnXrltx/3Xza8f&#10;lyrfAMibw1nlyE3capq7ftjZWg0A34fIYb9MMzbxEOKlT+Lv9yurppdXes8FcKjHa67Y8tZ8v3hN&#10;y/zysKMDAKpY9fru/ugAQHvrO6qNDI5OZLEpSZtaq1epMY2FHiejfe9f3PTQnUHMFKb7r5s/L9zo&#10;AICqqr1i8M6hna3Vn4TIQHSCiE3nDQv/F8CJhU7buy8z453XdD9f6HGSiqfUYiAep9cYGwqWq9Nr&#10;Nc1dP/RPr/GRTbzwlFpMuDy9tvHbp5ybFvtykmJzf+vbZo9DxTmFHidjdfviK7vvD2ImOpLL02vt&#10;11fveuqFvv/L2MQHgxMjrqKz+KqHusNaKyzjUF4NY24u9Dgp2NUAGJwQuYpO3fKu9eGsRfniKbWY&#10;cXV6jShMrrc2oHhgcGKI0aFixOgQgxMz7defeBTA6ETFGnnbupZZlWGvs65lVqU18raw14mjDS1I&#10;+d9jRqe0MTgx0tFW9TljJv2/P7SecjLA6ERBIKfOnDZjXZjRWdcyq3LmtBnrBHJqWGvE1YYWpCZN&#10;rf7JzKnT71y/smoCwOiUMgYnJjraqj4nYm6AYHbKpO5ldCIkck5Y0fFjA5GCX1GXNH5s1JhGGLNk&#10;SoXcweiUNgYnBgZiAxEAEMgsRidiIURnXcusypnTp99e8rHxMTolj8FxbGhsfIyOAwFGZyA2MPVB&#10;jJYkw8bGx+iUNAbHoZFi42N0HAggOqUemwnTFt486iV8GJ2SxeA4MlZsfAKZVSZlv+n89oK3AYxO&#10;JAqIDmOz8GYRLBvzkxmdksTgOJBtbAYIZiOVupfROSQjXjrUBfKITnSxSfWFe/zc5RQbH6NTchic&#10;iOUcG9/B6HS0VZ8EMDqLmx78NSy+E+oiOURn/cqqCTOmzbgj9NhYfGdx04O/DnWNHOUVG58xSyaP&#10;N7czOqWBwYlQ3rHxCWYLzAZGBwCgNc1bPh+H6KxfWTVh8nhzu4icHeosIW+elo+CYnOQiJzN6JQG&#10;BiciBcfGx+gM5jw6jE1hsfExOqWBwYlAYLHxMTqDOY3OlPFyA2MTDBE5e0qlrONlcIoXgxOywGPj&#10;cxididOq/zXMNfLgLDoHMn3/GOodYgxjAwATp1X/a5CxOcTUz5w+/XZGpzgxOCEKLTY+wWwR/MD/&#10;MKroQMPcMjhvTqIT6h1iTGMDIOSfAVM/Y9r0v/E/YnSKB4MTktBjA6B/W+i+jw++JbLoxFPxREft&#10;jbGNTcj6t4Xu+9rg2xid4sDgFEwz1ma+OviW6GLTWz/cttCMTsKjo/bGmqauK1CSscFt23f3fmS4&#10;baEjiw7Myt9+6+RZQwaL0/OWicXgFEQz1tpP1TV3/9i/xXVsfIxORNEZ8nwD9qfPLugOseRjc6Bh&#10;uNj4IojOPqv2A+/6wiPP+Ddsaq1eCZETQlqvpDA4eYtvbHyMTgTRGfIkd83VD+3MOzqMzaix8YUY&#10;nX3WZi6qa+6+179hU2v1SjXmSwGvU7IYnLzEPzY+Rich0WFssoqNL4ToMDYRYHBylpzY+BgdN9Gx&#10;mcwSVf3T2BMyNrnExhdgdBibiDA4OUlebHxLV2zrhaSvD3KqBHESnbrlW3vUZs4G8PjIk5VubAAA&#10;kr4+n9j4AogOYxMhBidryY0NAXAYHZtJ12O46JR6bAJSQHQYm4gxOFlhbIpEfKLD2AQqj+gwNg6U&#10;9GvL947bt3eanbgRRhaP/FnFExvbp7s9T39Z6HEUtj2IeRzRmuYtn+9sXQgYXB7eMn50cOFFK57Z&#10;V7d8a0/79QvqjZfaALX3MDbBO/PKbTvuv25+/bhU+b/Bomy0z1WTaatr3hptbNS27x23b2+oa8Rc&#10;iHeYyXDPN9589OQJR909fHSKJzZ0BOlsXfgf4UYHAOyGZ59//sKLVjyzDwA62k4+trbpkReR8Nh0&#10;tp76Cxj5YKHHUaTfXXvF1t8EMVO+oorNy6+9+p7z/vaJkg5OyZ9SO+9vn9hr9bX3qOKBw/+EsSly&#10;Tk6v1TY98gISHptiwthEq+Qf4fjarz/xKDGT7hbB6XGJzfqVVROOHqcXhLdexMSk9+3pur1+BcLd&#10;Hjo3Th7pxEH/FgPVF6m1Xjafb9PmgdO/2LULCOcRTkfbgnepxfRCj5ktY8w5EBPuddMYm8OU9HM4&#10;g9Utf/yV9utPfK94E+6wVr8Xh9hMqZA7YLwl4a0ZvQnTFq7a0LLlEzGKjpPndMJbJzsbWpCaNLX6&#10;JyqmUbzsTnQIMpcA+HlYM4mY/yNeyFt0R4mxOULJn1IbrG7546/c/nzXkvjExhRVbID4bOK2fmXV&#10;hD9cX73w4If9p9fU3hjuqoefXnNlIDbGNLqco6gxNsNicIZYsQLW/2fGJhyuo+NvC13myX2d151y&#10;xsGbtaap64pijw5jEwHGZkQMzggYm3C5io4fm/5toWUSUqm7SyU6jE0EGJtRMTjDYGyiEXV0Do/N&#10;wBQlER3GJgKMzZgYnCEYm2hFFZ3hYzMwxSSkUndvvK7qzIM3FFV0GJsIDIlNxzfnz+y4ofrjY31Z&#10;qWFwBmlvrbqcsYle2NFZ1zKrckqlrBs+NgNTTPJS5s5iiw5jE4FhYoPK8g0CuZnbVR+OwTmovbXq&#10;cmPMfzA2boQVnXUtsypnTp9+O5DNy22LKzqMTQRGio3IyYCIiLmB0TmEwQFjExdBRye32AxMURTR&#10;6X9T58KbGZsQjRobH6MzWMkHh7GJl6Cik19sBqZIdHT82IhgWVCT0RBZxcbH6PhKOjiMTTwVGp3C&#10;YjMwRSKjw9hEIKfY+BgdoISDw9jEW77RCSY2A1MkKjqMTQTyio2P0SnJ4DA2yZBrdIKNzcAUiYgO&#10;YxOBIbH57bdOnpV9bHylHZ2SCw5jkyzZRiec2AxMEevoMDYRGCY2FWUV9+YWG1/pRqekgsPYJNNY&#10;0Qk3NgNTTDLeYZfjj0V0GJsIBBobX2lGp2SCw9gk20jRiSY2ANTeWNvUdc3QW11Gh7GJQCix8ZVe&#10;dEoiOIxNcRDR2vFTTjnW/zjK2NQ0dV2B4XfqjCY6KqfMnDJ1rv8hYxOBUGPjK63oFP0GbC5iAwBT&#10;KmSpijwJ1SfDWzeO5G39u6YG7eD3+KptzwGxic3AZ9U0dV3R2VaNUHaQVN2d1sy5p1+19VEgutj0&#10;b7uuj/ofW9WnQl7vV0C4a2RNsW/v66/+Xbix8fVHp721Suuau0Pe8tytot5i2lVsStmalvnlJ0wb&#10;t1YEHwjuqId/j2MWm8Gks636hkCj48emeetWINLY3LZ994GGpSu29Q7352FsMR1n7dcvmGO81AYA&#10;J4a3iqq19vPFHJ2iPaXG2LixdMW23u27DzSo4rZgjpiY2ABBn16LaWxKUd3yrT02k64H8Hh4q4gY&#10;Y/6jvbUqxK3O3SrKRziMzfDub33b7HIZ975CjyNWt9cs3/rr0T4nmEc6iYrNYIU/0ol5bErtEY6P&#10;j3QKU3TP4TA2Iys35W8XeN8r+ECivwQwanCWrtjWu6ZlfkP+0UlsbIBCn9OJeWxKWd3yrT3t1y+o&#10;Dzc6A490UGzRKapTaoxNvOR/ei3RsRk4Wl6n1xib2OPptfwVTXAYm3jKPTrDxGbajHUJi83AUXOK&#10;DmOTGH50VPVP4a1SfNEpiuAwNvGWfXRGiI3IOaEOGE5sBo6eVXQYm8SpW761R23mbEYne4kPDmOT&#10;DGNHpyhjM7DKqNFhbBKrbvnWHjmQrgf0ifBWKZ7oJDo4jE2yjBwdfQL702cXaWwGVhs2OoxN4tVc&#10;/dBO7E+fzeiMLbHBYWySaSA6sLf239Ifm5qrH9oJFG1sBlY9LDqMTdGoufqhnQfSvXykM4ZEBoex&#10;SbalK7b1bn++b6lq5oYSis3A6jVNXVeoxTcYm+Jy5pXbdjA6o0vc+3AYm+Jw8A6vyf+4RGIzMEVt&#10;85Yv+x8wNsXjzCu37bj/uvn141LlGwB5czirJPd9Ool6hMPYFKcSi81hGJviw0c6I0tUcADzCgAb&#10;6hIqFeVeWUWoa9AAxoaxKUblXlkFVMK+H7EH7xMTI1HBqWt+8KfW4lJAM6EtIpgtMBs62qpPCm0N&#10;AsDYMDbFqaOt+iSB2QDB7PBW0Yy1uLSu+cGfhrdG8BIVHIDRKRauYtN53SlndLZVf2+k7aqj4Co2&#10;f2g95eSOtoU/G2m7aiocYzO6xAUHYHSSzmVs1EvdBTGfGW676ii4jE3KpO4VwbLhtqumwjE2Y0tk&#10;cABGJ6lcx0ZEjgIAESyLOjrOYwOZ1f8Zpp7RCRZjk53EBgdgdJImLrHxRRmd+MTGx+gEhbHJXqKD&#10;AzA6SRG32PiiiE78YuNjdArF2OQm8cEB+qOTUfvnqpoObRFGJ29xjY0vzOjENzY+RidfjE3uiiI4&#10;ALC4qXuVhf0EoxMvcY+NL4zoxD82PkYnV4xNfoomOACjEzcuY4NU6u5sY+MLMjrJiY3P1M+cNmMd&#10;ozM2xiZ/ibuW2lgWN3Wv2thWBaPmZhEJ599PMFvUbOhoq66vbep6LJQ1Es51bACZlM/hDkYHG1q2&#10;fKJ+BfL6xSV5sTlI5Jz+6OCii1Y8s2+0T82I/YZY+VFe6wzSq290F3qMKDE2hQnxmmRubWyrWmYQ&#10;YnQAQPG0wiYmOh03LDhXkPp1wQey+sua5gc/NNIfJzU2hx1aser13blHJ7GxOfzg9z67+7kxo1Nq&#10;GJvCFdUptcGiPL32wLXzTwxtjYQphtgA+Z1eK4rYAIMe6fD0mo+xCUbRnVIbLJLTa8DT6QPeC/4H&#10;v7v+xGkVZuK3oYjHX1axD9U0dX8lrMO3X79gsRHvbw6th7dAZEFY6wEIPTa+XE6vFU1sfP3R2djZ&#10;OuNPgR43AVTsHbVN3d/3P2ZsglPUwQFCjo5i0/5X0+ef9eWtLwEDsfkNRBbE5WSlqpkc5vEFMhtG&#10;PhjmGocZEpvfX1d1ClIm8Nj4somOq9jc3/q22aHExtf/cxzuLw9xY/WOPXbfzf6HjE2wivaU2mCh&#10;nF4bLTYUjmGu+vzQw92PwuI3YS472uk1l1d9PrP50WdE9ZdhrltSrN6xW1+75H3LHz8AMDZhKIng&#10;AAFHh7GJ3ghbDFx2E/r+uPXBpbDh3vGOFJ2J06qvd7jFgNY0dV0BtTeGuX5JYGwiUTLBAQKKDmMT&#10;vTH2s3EZHavp70KxJ6w1s9jPhtEplNrbGZtolFRwgAKjw9hEL8vN01xFp6754S6rve8OIzo5bJ7G&#10;6ORJVdc9ubuPsYlIyQUHyDM6jE30ctyp87Kb0Pfknt5Ghb01zLGiiE4eO3UyOjlS1XXbd/d+xP8e&#10;MzbhK8ngADlGh7GJXp7bQi9dsa13+/N9S5McnQK2hWZ0ssTYuFGywQGyjA5jE708Y+NLcnQKiM3A&#10;IRid0TE27pR0cIAxosPYRK/A2PgGoqO4LaDJhhVkdAKIzcChGJ3hMTZulXxwgBGio9j0Wp89j7GJ&#10;UECx8S1dsa13++4DDS6ik0n3nQvV3dkeI8DYDByS0TkcY+Meg3PQYdE5GJv6L3S9DDA2kQg4Nj5X&#10;0Vl81UPdmXT63dlEJ4TYDBya0enH2MQDgzPI4qbuVaKZDzA2EQspNj6X0UlrZtRHOiHGZmCJUo8O&#10;YxMfDM4QNc1b72JsIhRybHyuonN689atI0UngtgMLFWq0en/HkcbG1VNZ9T+OWNzJAZnBMUSGxEN&#10;9Y68IBHFxhen6EQYm4ElSy06Q7/HUcXGwn5icVP3qrDWSDIGZxjFEptYizg2vjhEx0FsfCUTHcYm&#10;nhicIRibCDiKjc9pdHp7z3AUG1/RRycusdnQcnxFWOslFYMzCGMTAcex8TmLzhe3Pe4wNr6ijU5c&#10;YtPZVn3VxGlTOn53/YnTwlo3iWKyTZh7UcVGrf1qBrg3zDUG89J4ufYLXQ8CQMcNC84VpH5d8EGt&#10;/rKm+cEPAcCGfztpasW48adk82VGNVO3vPt+OI7NYGta5pefMG3cWhF8IMx1VLHq9d1j7xwaMWm/&#10;vupMK+K5HiQoO/f0/SEOsYHItYAIVLfut6+de9byx7N+T1YxY3AQZWwyX65t7v5GmGuMJozgFIMS&#10;j05RikVsDn0io3NQyZ9SK5XY0OE2tCB1/3Xz5wHuTq9ROGIVGwAQWVBhJv6Gp9dK/BHOhpbjKyZO&#10;m9IR+nM2qn9f0/Tgv/gfbrxhwcVGvavG+Ko+QJtqm7oeC2oMPsLpN7AtNPAupNPn1Fy19VGAj3Ry&#10;0dlW9VWFObPQ42Rgrz69qfuPQcwExDA2h3/h1td2v1Rbv+Kp/WHNFncl/ZtW+cSjjwo7Ntbaf6hr&#10;7hqITXtr9QcNzBoIysb8YpUNHW3V9UFGp9QNxMbfFjqVurfz2wvOqblq66NLV2zrXdMyvyHs6Bx8&#10;pIMNLQmOjppTxMjZhR7Gg04JYBoAMY8NAIgsGD9l0tEASjY4JX9KLUwHY/M1/+P21uoPGmPWAFnE&#10;BgAEswVmQ0db9UlhzVhKjogNAAhmH4zO2wCeXkuq2MeGADA4oRkam4626g/lFBsfoxOIYWPjE8zW&#10;Mm/DH1pPORlgdJKGsUkOBicEw8VGxKxGrrHxBRCd9SurJog1X8n365Ns1NgcJJBZKZO6l9GJlljz&#10;lfUrqybk+/WMTbIwOAELPDa+AqKzfmXVhCkVcgeMWVLQDAmUTWx8jI4DxiyZUiF35BMdxiZ5GJwA&#10;hRYbXx7RWb+yasLk8eZ2xiY7jI4DeUSHsUkmBicgocfGl0N0/NiIFP5qoqTJJzY+RseBHKLD2CQX&#10;gxMIfWJwbH77rZNnAfLfCDo2viyis65lVuWUSllXirFZ0wBv4rRTf5RPbHyMjgNZRMdVbDpaq65k&#10;bArH4ARC7OCP3vWFR54R1U+qanjvsRglOutaZlXOnD79dsDUh7Z+TK1pgPemJaf+qj7xuwAAIABJ&#10;REFUGCIfK/RYLqMzcdqpP1rTgKK5xlnWjFkyeby5fbjouNxiQIzXxNgUjsEJSU1z12oL+wkX0Zkx&#10;bfrfMDbBcBUdiHzsTUtO/XEpRkdEzh4uOiL4AfezSTYGJ0SLm7pXuYjO9t19X1PVdWEtqdCtYR07&#10;X2HExsfoHCnsn4HhonMg3fdxQJ8IYz3GJhoMTshcRKf/DrH3I6FER+2Ntc1dLYEftwBhxsYnkFll&#10;4l3tf1zq0alt7moJez+dodE588ptOw6ke+uDjg5jEx0GJwJFE52YbJ42WBSxAfo39npyd98Vg28r&#10;8ehEsolb2NFhbKLF4ETEbXQCuEMs8diMtC00o5Pc6DA20WNwIuQuOgXeITI2w8bGx+gkLzqMjRsM&#10;TsQSF50YxgYAjn9X1bvjEBtflNE54cyq80JdI3eRRWdKpaxb1zKrEsg/OoyNOwyOA4mJTkxjAwAG&#10;GurPbi6x8UUVHevZOP69jSQ6gKmfOX367flGh7FxK44/uCUh9tGJcWzClk9sfJE90omnWEeHsXGP&#10;wXEottFhbPKKjY/RiV90GJt4YHAci110GJuCYuNjdOITHcYmPhicGIhNdBibQGLjY3TcR4exiRcG&#10;JyacR4exCTQ2Pkan6wpYfCfcZYaPjqo+xtjEC4MTI66is6V7y0dKNjbQzrBi4xuIDrQzrDViTGua&#10;t3zeRXS27+5dwNjEC4MTMy6ic9lN6EMJxgYAjNUnwoyNb+mKbb3GhnPhyQRwEp0o/rtSbhicGHJ1&#10;lWmiEDmJDsULgxNTjA4VIUanxJXeNrYxtq5lVuX0Y6e+r2751v8B+qOzsa0KRs3NIhLOfyvBbFGz&#10;oaOtur62qeuxUNYgAEAG6a9L2vuvQo/TJ/s3BzBOZPp/ockcW9v00AM4GJ3O1oWAweXhrepHBxde&#10;tOKZfeGtQ7lgcGJiXcusypnTZqyDoL6zrfqLNU1d3wYYnWJS1/xwF4Au13NEyd8WWiETO6875YKa&#10;Kx/6AxidksVTajFwKDZyDiACkWs726qv8v+cp9coifzYQDBbRI5SL3VX53WnnHHwj6M7vTZtxjqe&#10;XosHPsJx7PDY+EQguLazrRrF/EhnTQO8E5ac+m8QnJzN56u1m+uau/8hrHkeaK0+2zPyN2Ed3zVR&#10;fey13V1X169AeL+4HDQ4NgPrH4pOtI90RM7pjw4u4iMdtxgch4aPja+4o5PXfjYm3AfkRnWWwLw3&#10;1EVcEnnvhGkLp29o2fKJMKMzXGwOjcDolDKeUnNk9Nj4ivP02oYWpE5YsvAnYe9nQ0cSwbIJ0xbe&#10;vKElnF82R4vNoRkcnV4biA5Pr7nC4DjwwLVzxo8dG19xRWdDC1ITpi28WQTLgjwuZS+s6GQTm0Mz&#10;uI3OA9fOGR/qOjQsBseFsiknZhcbX3FEh7GJj6Cjk0tsDs3gLjrWO+Ytoa5Bw2JwEiPZ0WFs4ieo&#10;6OQTm0MzuHr1GrnA4CRKMqPD2MRXodEpJDaHZmB0SgWDkzjJig5jE3/5RieI2ByagdEpBQxOIiUj&#10;OoxNcuQanSBjc2gGRqfYMTiJJQIx34prdBib5Mk2OmHE5tAMjE4xY3CS77A7/jhEJ6zYiKoEeTw6&#10;0ljRCTM2g1Sq580Z9DGjUyQYnETT7oM7dR7GZXT4yCb5RopOFLFR1bSF/URtU9eaoX9U07zl84B2&#10;h7U2hY/BSTBRvIYRduqMJDpAuWp64A10jE3xENiJuzF/4P4hytiMsi20HvyZp4RicIpYqNFR7LHa&#10;++6Dl9xnbIqIqq57cnffJf4WzTGJDRUBBqfIhRIdxqZoqeq67bt7P8LYUBgYnBIQaHQYm6LF2FDY&#10;GJwSEUh0GJuixdhQFBicElJQdBibosXYUFS4AVuJyWsTN0exUdV1NmO/6X9sPHkpzPV6se/XZenK&#10;s8JcI2zGM38tIhdl+/mMDUWJwSlBOUXHYWwG3xFG4azlj+8GsDuq9cKwpmV+xwnTxq0VwQfG+lzG&#10;hqLGU2olKqvTayUUm2KxdMW23u27DzSo4rbRPo+xIRf4CKeEjfpIh7EJXGdb1Veh5t2FHkcl/cXa&#10;poceGOnPl67Y1rumZX7DSI90GBtyhcEpccNGh7EJhai8VY0sLvQ4VjFlrM8ZKTqMDbnEU2p0+Ok1&#10;xqZoDD29xtiQawwOAeiPjio+5iY2uI2xCcdAdGzmy4wNucZTajSgrvnBtf4/RxubAw2MTXgOfm+/&#10;4X/M2JArfIRDR2BsihdjQy4xOHQYxqZ4MTbkGoNDAxzGhjt5hsxhbPjflgbwORwC0B+bSVOrf6KC&#10;xjDXGRqbg3eE/62wH69t6noszLVLlavYdLRWXSkida/t7rq0fgXC3AiQEoLBSTAFqjtuOHVLQAeb&#10;pCJvCeRYIy0xfGw2QDBb1GzoaKuuZ3SC5TQ2xnwLEJkw7dTajhvwajBr4a1BHIfcYHCSTGSCAKcG&#10;c6xAjjKi0WJzcH1GJ2BxiA0ASJC/yPAEXaLxORwK3Zix8QlmC8yGjrbqk5wMWkTiEhuiwRgcClXW&#10;sfExOgVjbCiuGBwKTc6x8TE6eWNsKM4YHApF3rHxMTo5cxWbzrbqqxgbygaDQ4EbGpvOby94W153&#10;hIxO1qKIDaAZVfzF0NhA5FrGhrLB4DhgrajrGcIyXGyQSt2b9x0hozOmqGJjLS6ta37wp/4tjA3l&#10;isGhwAQeG98w0XlyT+Y3qrquwJETj7GhJGFwKBChxcY3JDr9l93v/UipR0eAf2dsKCkYHCpY6LHx&#10;MTpH0KFbgwd7dMaGAlXSwfHKLP/SFGhobB64ds54lHn3hPZbN6MTkSNjs/GGBRczNlSIkg4OFWa4&#10;LQZO/2LPGxm1f62q4V2scZjo7LGvNcDqHaGtWVKOjA0A7Hg+c5eqMOyUNwaH8jLafjaLm7pXWdhP&#10;RBmd9y1//MBufe0SRqdQw8cGGLRdteI2F5NR8jE4lLNsNk9jdJJo5Nj4GB0qBINDOcllp05GJ0nG&#10;jo2P0aF8MTiUtXy2hWZ0kiD72PgYHcoHg0NZySc2PkYnznKPjY/RoVxxAzYHdr2Yfmzu0elE7VzY&#10;/ci2py67CX35fv3ipu5VG9uqYNTcLGG9d2TIJm7vW/74gTuvP/GSaXbiLTDy/lDWdEytXSnGexeA&#10;yjy+Ou/Y+Jau2Nb73b/CR6pOnn98vsdwYdde7HA9QylicBw4+CjhcddzRI3RCYZR73wAdwJAXXP3&#10;ve2tVRcZ461DTtEpPDa+/l9EtpXczzPljqfUKFI8vVY4MebKjrZTv+l/XNfcfa+1mYsA7MvuCMHF&#10;higXDA5FjtEpnIhck190GBtyh8EhJxidwuUeHcaG3GJwyBlGp3DZR4exIfcYHHKK0Snc2NFhbCge&#10;GBxyzmV0rNi7QlszQiJyzabW6pX+x4eio68yNhQXDA7Fgqvo1DZt/VFo6w1hIa+EeXw15ktDo/Pa&#10;G/vezNhQXDA4FBsuohMl1de+pIoHQl1jSHTqv/TYnjDXI8oFg0OxUszRqVv++CtqX31v1NEhigsG&#10;h2KH0Skco0NxVNJbxW789ikzvLKyZws9Tv8doxZ8HNKVtU3d1/sfbWyrWmYQ4mVwAEDxtMLW1zZ1&#10;PRbaGgAeuHb+iWLMq4uveug5AGi//sSjxEy6WwSnh7muQp+BaibMNUqDzAzi5zDT1zfT/xkoRQxO&#10;AMGhoKiqtV+obe6+zr+lGKLT0VZ9kojcC2Bvpi99TtTRofgo9eDwlBrFiIgY862O1qor/VuSfnqt&#10;o636JIHZAMhxgMz3ylL3bvz2KTOA6E6vEcUFg0MxUzzRGYiNYPaghRgdKlkMDsVQ8qMzfGwGFmJ0&#10;qCQxOBRTyY3O6LEZWIjRoZLD4FCMJS862cVmYKH5XlnZho5vzp8JMDpU/BgcirnkRCe32Ax4u0wY&#10;dy+jQ6WAwaEEiH908oyNj9GhksDgUELENzoFxsbH6FDRY3AoQeIXnYBi42N0qKgxOJQw8YlOwLHx&#10;MTpUtBgcSiD30QkpNj5Gh4oSg0MJJSIwy777Vyjzb4kyOiHG5iA9SceXLfY/YnSoGDA4lExWN778&#10;+ivvvewm9A2+OarohBybTP+20F2/HHwro0NJx+BQ4qjiAauvvee8v31i73B/Hkl0QuPHZvhtoRkd&#10;SjIGhxJFFQ+offW9dcsff2W0z0tmdEaPjY/RoaRicCgxso2NL1nRyS42PkaHkqikN2ADIBta5k9w&#10;PQRla9v++hXIOR6RbOJWkNxiM9iGFqSA+RVhTEXBq1+x7XUA6noOV0o9OFQi4hodVU1b2E8sbupe&#10;5XoWorAxOFQy4hYdxoZKDYNDJSUu0WFsqBQxOFRyXEeHsaFSxeBQSXIVHcaGShmDQyUr6ugwNlTq&#10;GBwqaVFFh7EhYnCIQo8OY0PUj8EhQnjRYWyIDmFwiA4KOjqMDdHhGByiQYKKDmNDdCQGh2iIQqPD&#10;2BANj8EhGka+0WFsiEbG4BCNINfoMDZEo2NwiEbR2VrdqCI/GSs6jA3R2BgcojGMFR3Ghig7DA5R&#10;FkaKDmNDlD0GhyhLQ6PD2BDlhsEhyoEfHQBgbIiIKFSdbVXL2m+o+qjrOYiSxrgegChJWlpgFHKe&#10;qLy7pYV/f4hy4bkegCgpWlpg3j+t+nsi5lMisvCtlTPmzq557vb77oO6no0oCRgcoiwMjo1/m4gs&#10;fOuE6fNm1zy3jtEhGhuDQzSG4WLjExhGhyhLDA7RKEaLjY/RIcoOg0M0gmxi42N0iMYmc5bW/IMI&#10;ZrgcQu0zf92ztucNlzMMaJhfPtdM+HfXYxzi9Spsr0B7oWY/jL4Eqy9alT3G6nO9rxzY/tw93a+7&#10;nrLYtLTAvH961fcF3idz+TpF5od3PN/9mRUrYMOarWQ1zC+fg3HzBGYmPDlGrZkK6BQA40VkHEQq&#10;oDoOUL6/MIZU8Zwcv2zxNgje7nKQl/e9MWXvrV0vu5zBN+vCRZXlk8oScweuqirAc6rYDsH/WqBb&#10;VLvf6M1s3fOLzc+4ni+J8o2Nj9EpzDEX1B5VcbQ9xYOpgmKBQN4OkTcBmCOCQLcAp+go9BH+x0s4&#10;EREAM0UwE8Bir/9GTKgwqGys2yGi92es/h5qf9ezdvNDAE/3jKbQ2ACAwPvk+6dXAS2MTjZmLztt&#10;roE5SxTvFCNnAjhFkOp/jxMfqxQVBqeIiZF5gHzM8/AxwMPcxsW7ANxlxf5q/769v3rhtkdfdT1j&#10;nAQRGx+jM4qG+eWzzYSzPDHvBfBeI3IKAMalBDA4JcQYHAfgMwbmMxMqp7xRuazuDli7tvelA3eU&#10;+vNAQcbGx+gM0gBvnpxWr5JqhODDRnCM65EoegxOiRLBeIF8BJ73kXHHjn9tbuPiVWrT3+tZu6nD&#10;9WxRCyM2vlKPzuzGmpM8yKfFyF8IZAYfxJQ2BocgIhNF8BmY1GfmfbSuGxY3WLvr5ti8cjBEYcbG&#10;V3LRaYA3x9RcbIxZDsW7Dj7PSMSLD9LhBFIlRr5rvDnb5zTW/uOsCxdNdT1TWKKIje9gdL5fzBf8&#10;nHXhoso5S2s+P9csfsQz3i0CWcLY0GBF+8NPhRHBdM+YFWUTU0/OWVbztTkN84vqnHuUsfEVbXSW&#10;HF8xd2ntVWUTy570PO8GY3Ci65EonorrB58CJyITPfH+zngTn5izrO4rM86rmuB6pkK5iI2vqKLT&#10;AO+4pTWfnTdrxmPGM98SwXTXI1G8Jf+HniIhYo72RP6p/JjKR+c21l6KhL6I1WVsfMUQndmNNefO&#10;8xZvSXneTSJmrut5KBkS+wNPbhiD44wxP5q3rO6B2ZecttD1PLmIQ2x8SY3OrIZF8+Ysq721zHi/&#10;FsEC1/NQsiTqh53iQ0TqUmWpjrmNtf86p2HOeNfzjCVOsfElLDrmuGU1y8u81MOemA+4HoaSKQk/&#10;6BRTIkgZY/7apI7rmr3stDNczzOSOMbGl4ToHHdJ3VvnLqv7XUq860Rkout5KLli+0NOySGQt6aQ&#10;um9uY83/wZJ4vbcrzrHxxTk6c5bWfsorwx+NSGx/oaDkiN0POCVT/6Mdr+X42bW/nfnhhce7ngdI&#10;Rmx8cYvO0RdXT5770br/8TzzAz6qoaDE4oebiok5vby8vHN2Y825LqdIUmx8cYnOnIZFC46qGN9p&#10;IJe4nIOKD4NDgRORaSkxv5q3rOZv4ODl00mMjc91dOYuO63RpFIP8M2bFAYGh0IhIp6I9415jbX/&#10;hYb55VGtm+TY+BxFR+Y01v6jwPuZQBL/5l6KJwaHQiXGXHp8auJdR19cPTmK9c4/9h1vEpiLo1gr&#10;TAJz8fnHvuNNkSzWML98XmPtf3nGrOC1zyhMDA5FwJxzdOW4+6d+aNGssFd65/KH/2Rt+j2AfSns&#10;tcJjX7I2/Z53Ln/4T2GvNK1h/sS53qQ7xZhLw16LiMGhSAjMO8aXl0XyCra65oc2WZs5P5nRsS9Z&#10;mzm/rvmhTWGvdPTF1ZMrUxPXGxGnL/Cg0sHgUGSMwYnl48rvm9u46C1hr5XM6EQXm1kXLpo6eXzF&#10;vYA5Pey1iHwMDkVKIMcLUvfykc5Q0T6yKZ+YWg+RRF0Lj5KPwaHIiZF5ZWXjfh3FczrJiE50sZnW&#10;MH/i5MpxdzI25AKDQ04YgxMrK7x75r1/wZSw14p3dKKLDS44cVxlauKtPI1GrjA45IzAvAMTK2+J&#10;4n068YxOhLEBZO5RU38AmHMiWItoWAwOOSVG6ueZid9DBFckiFd0Io0N5jbW/pMx+HgUaxGNhMEh&#10;58SYS+curfvbKNaKR3Sijc1xS0/7c2PMP0SxFtFoGByKBTH46tyGRedFsZbb6EQcm8baas94341i&#10;LaKxMDgUCyLiiZf62YzG6hOiWM9NdKKNzbz3L5hiRG4Rkcoo1iMaC4NDsSEix46TilVRbeIWbXSi&#10;jQ0A4Kjx/2lEQn+TLVG2GByKFRGpmzuztiWq9aKJTvSxmbu09jKB+WBU6xFlQ45ftngbBG93OcTL&#10;+96YsvfWrpddzjCgAd5xXu2Hol7WU4gVlIlquapMEtGpgDfNGD1egTdD8WYRiewy/y6pakYz6bN3&#10;rt18f1Rrtreecpox3nrABPy+oOhjM7Nx4dvLpXxTqZxKU9WMAtsB/EmA7ar2WSt4Qay8prC9npgD&#10;GYG6ntMlo6g0xvzI5QwKfYTBSYqG+eXH2YqTjectFGPOAHCmiMx3PVZYFPrEgT1vVD13T/frUa0Z&#10;fHQcnEZrgDfXq91oxJwW2ZoRU8V2qP0tIL9X0T9q5umHe9b2vOF6rjg7+uLqyZMrxzt9O4BCH4nk&#10;XDkFYO223l1AN/r/9yMAOO7DtXOQ0gs8Yz4MyLtFonnuIwoCeXP5MZX/BODqqNasa35oU3vrKecb&#10;gwCi4yA2AOaamiuLLTYKtQD+oKo/T/dl7nrmls2PuJ6J8sNHOEViZsOp01JSvsx48hmBVLmeJwiq&#10;mrGZzBk9azd1RLlu4Y903MRmRkPtm8alZGux7NhpVf8Etd9X23tzz9quXa7nSTI+wqFAPbv2wd0A&#10;WgG0zl562jvLJPVFNfpBgST2hSEHXyp9I4AaADaqdQt7pOMmNgBQ7qG1OGJj781Y+289qzfdDZT2&#10;cy/FJrF3RjSyp9ds+v1Tqzde0tebfoe1uurgKYlEMoI/m9NY86mo183v1WvuYjOn8bQLjJj3R71u&#10;kFT1bqu25qmfdZzbs3rTXWBsig6DU8SeuWXzIztXt380Y/XP1OoG1/Pkyxjzz8dcUHtU1OvmFh13&#10;scGiRWXGeNdGvm5QVLdk0umzd6xqv2Dnqo7ov38UGQanBOxa3dG1Y3X7OVbTy6D6rOt5ciWQGZVH&#10;4csu1h6IjuoozzE6jA2A495qPieQk12sXRDVl9OZzF89tar9tJ61m+5zPQ6Fj8EpITtXbVqtr+6b&#10;n1H8l+tZcmWMNM/4UNV0F2vXNT+0yWr6vOGj4zY2M86rmuCJ+TsXaxcio/a21w+k5+9a0/k9RPj8&#10;HLnF4JSYHXdsfaln1cZPZmzmElV9wfU82RLIhLJxFZFcUXo4w0fHbWwAYNyx45oEMsPV+rlS6Otq&#10;9bKeVR0X7/nF5mdcz0PRYnBKVM/qzp/39vYuUuhm17Nky8BcHsW21CM5PDruY9P/vJa5xtX6uVK1&#10;j2mvrduxuv0m17OQGwxOCXv251uesuldZykyP3M9SzZEML6i3FvucgY/Oq5jAwCVk/SzInKsyxmy&#10;pYq7Xs1kanfe0vmw61nIHb4Pp8T1XxKk5+NzG2v/lIRNuoyRy6Y1zP/a7rXbXnM1g+vQAOh/ZZoY&#10;p/HNllX7vZ3PdHwe9yHtehZyi49wCAB05+qOr1i1X1TVWL/3QSBTKsykT7uew7U5J5qlYmSe6znG&#10;ktHMv+xc1fFXjA0BDA4NsnNVx7dU7RWxj47o5wGI6zlcMsbtqcVsZDKZr/Ss6vx713NQfDA4dJid&#10;qztvVLVfcj3HaETMScctrTvb9RyuHNdYWy1Ares5RpPRzL/0rOn8Z9dzULwwOHSEnas7r7XWfs31&#10;HKPxPPtZ1zO4YqCfcT3DaDI2810+sqHh8EUDNKydqzu+cvyy2jdBzMdczzIsNR+e9/4FU3bcsTWn&#10;K+DOW1b3YwXGhzVWLgR4Y8eq9ktz+qIlx1cYMX8e0kgFU8VdPc92Nrmeg+KJwaGR6FPPPPfpubNm&#10;nBTH/VVEZFxmwvgPAfjPHL/yg0YwKZShcqSKV3P9mjmzpl8AkclhzFMoVX30tb26jC8QoJHwlBqN&#10;7L6n9qczmUsUusf1KMMRwVLXM0RPGl1PMBxVfa03ox9+8a6OV1zPQvHF4NConlm7eYfNaCyfLxEx&#10;5866cNFU13NEZcZ5VROMyIWu5xiOKpY/u7Zjm+s5KN4YHBpTz5qOX1q133M9x1AiSKUqk70HTC7K&#10;plScF8cN1qzq/+xc3f5D13NQ/DE4lJXX9+JLCu1xPccRxLzX9QhRMUYucD3DUKr6Qu+BN65wPQcl&#10;A4NDWXnxro5X1CJ+rz4SOR8N8FyPEQlF7OKqar/03C+6n3c9ByUDg0NZ27m6/VZr7a9czzGYERxz&#10;nNTWuJ4jbHMvqXlH3C5lo1Y37lzd+SPXc1ByMDiUkz6LL6pqxvUcg4ngLNczhC6Fd7keYTBV1Yyk&#10;rwIQ68sgUbwwOJSTZ9d2bLOqP3E9x2EEZ7oeIWxGJF7/jqK37lq1ud31GJQsDA7lzPTZf1KNz5v7&#10;jMgZKPKLearIO13P4FNVzfSmW1zPQcnD4FDOdvx80xOQzFrXc/gEMnVOw8K3uJ4jLHOXLZwtkONd&#10;z+FT6J27bvljt+s5KHkYHMpP2vy76xEOY1JVrkcIi6pX7XqGwTRjV7qegZKJwaG87FjbvlmBDtdz&#10;+AQo2uBAzQLXI/is6kM9azfd53oOSiYGh/JmbSY2Vx8QMUUbnFj9uym+73oESi4Gh/K27xVZA+h+&#10;13MAAERPcj1CaARvdz0CAKgi3WcP/NT1HJRcDA7l7cW7Ol5RxV2u5+gnJ6BIX6kmom9yPQMAqNrf&#10;PLv2wd2u56DkYnCoIBmb+bnrGQBAIBNmfKhqmus5gjalYdHRApnieg4AsKq3uJ6Bko3BoYJkNP0r&#10;hVrXcwBAWar8BNczBG08TEwe3agiLTF5NEtJxeBQQZ5d++Butdjseg4AEA8zXc8QNGN0lusZAECB&#10;h3f9vCN+VwunRGFwKADyO9cTAADUO9b1CEFT8eKxwZzqb12PQMnH4FDBFJnfu54BABQajzvnABmr&#10;sYioCmLx35iSjcGhgvWh94+uZzjoGNcDBE4Qi4ha1U2uZ6DkY3CoYM+t7npK1e51PYeBjHc9Q9BU&#10;UOl8BtV9T6/ufNz1HJR8DA4FQQF5xP0QUu56hqCJYpzrGbT/v20sXolIycbgUCBU8aTrGUQyzu+c&#10;g2diEFF9wvUEVBwYHAqEQre7ngEwZa4nCJrAxiA42O56ACoODA4FQgTPu55BRYvu0jZq3P8dVeA5&#10;1zNQcXD+w0xFQvGC6xEoHKJ2j+sZqDgwOBQIVbziegYKhwqcvwKRigODQ4FQSK/rGSgcmuF/WwoG&#10;g0OB8JDhnVKRMvxvSwFhcCgQaRF1PQOFI2MM34NDgWBwiIgoEgwOERFFgsEhIqJIMDhERBQJBoeI&#10;iCLB4BARUSQYHCIiigSDQ0REkWBwiIgoEgwOERFFgsEhIqJIMDhERBQJBoeIiCLB4BARUSQYHCIi&#10;igSDQ0REkYhFcMaXS5nrGYiIilVc7mNjEZwUtNz1DERExcrLlI9zPQMQk+Corah0PQMRUbFSz05w&#10;PQMQk+DA02Ndj0BEVLQ8xOI+NhbBUdGprmcgIipWnnrTXM8gKmoUSLsexAPmup6BiKhYqeo85zOI&#10;9hmI9roeBJATHA9ARFS8DN7kegS1OGBUccD1IGJwkusZiIiKlSfyNtczCKTXSAyCoyoLXM9ARFSs&#10;FKhyPoPofgPBy64HEeDNx1xQe5TrOYiIis2sCxdNFcgc13OI6otGVV5wPoiITDgKi13PQURUbFIT&#10;5QzXMwCAFbxgFHaP60EAACJnuh6BiKjoqHmn6xEAQBR7DFRjERxRnOd6BiKiYiMG57ueAQBU8bxR&#10;I0+5HgQAIKiZ/cGaWLwbloioGMxdtnA2VKpdzwEAAt1uDLDd9SAAICKeV44LXc9BRFQ8yj4gIuJ6&#10;CgBQtdtNZr8+6XoQn/HMUtczEBEVC4FpdD2D740Dr203T/+y8wWoOn9pNACo4t0zG051fs0fIqKk&#10;m9WwaB5E3+V6DgBQ6DMv3PboqwYALLDV9UAAICLlKW/cX7ieg4go6co875MCiccFmrW/Mebg/3W7&#10;HecQA/0sYnIVayKiRFqCFIBPux5jkG7g4B27anyCI2JOmru05v2u5yAiSqo5M2obRExsrsJvBwcH&#10;FpudTjOUyJdcj0BElFAixsTqPtT2pTuBg8HZ8Xx7l6q+5nakQ4wx7zquofYc13MQESXNnKW1FxvB&#10;n7mew6fQPc/csvlRwH+Ecx/SCrQ7nWoI48lXXc9ARJQoDfCMJytcjzGYWvylgQs5AAAK7UlEQVQe&#10;gAKDn5xXe7+rgYZjRM6Y11jb4HoOIqKkOE5qPiUQ51sRDKaCgbYcCo61v3YyzWjEfHNOw5zxrscg&#10;Ioq7oy+unuwZ759dzzGU9vWt9/95IDg7n9+8MS5vAPWJ4ATjzW5xPQcRUdwdNX7cN0Uw3fUcgym0&#10;Z9ctfxx4n+ehRzj3Ia2q9ziZalTm6lmNi2LzBBgRUdwc17jobIF8xvUcQ4nqr3Dw+RtgyBssFbg9&#10;8onGIIJUuZT9ZNaFiypdz0JEFDdHX1w92UPqR3G5SOdgVmXd4I8PC84r+w/cpqoHoh0pC4K3exO9&#10;f3c9BhFR3BxdMe4mMTLP9RxDqdq9O5999leDbzssOHtv7XrZQn+FGPLEXD63sfZS13MQEcXF3GW1&#10;XxBj4vlqXsWtuO+p/YNvOvKaZaprIhsoRyLmO3OW1tS4noOIyLXZjTXnCsw3Xc8xEgu7auhtRwSn&#10;78UDv1S1e6MZKTciGO8Zc9uMxuoTXM9CROTK3Etq3lEm5n9EkHI9y3Csxa6eZzcd8SK0I4Lz3D3d&#10;r6uan0YzVh5EZo4zFXdx3xwiKkUzGqtPkDK5CyKTXc8yMvtD3If00FuH3QYgk05/L/yB8ieQk8d5&#10;43519MXVMf6GExEFa+qHFs0qx/h74nQl6KEUantx4AfD/dmwwXn6lk1bVDVW11Y7gsjCo8aP/82s&#10;CxdNdT0KEVHYZn544fHjy8t+awxOdD3LaFT1rudWd20f7s9G3OhMrb02tIkCYgR/VjYxdd+shkWx&#10;e0kgEVFQZjbUzi8vL/td3GMDANbKiG9hGTE4O7XzFoU+Ec5IwRGR+WVe6gFejYCIitFxS+vqx3ny&#10;+zifRvMpdPOuNe0bRvrzkbdyXouMtfqtUKYKmIjMLpPU7+Ysq/2Y61mIiIIyp7G2yTO4O94vEDhE&#10;NbNytD8fOTgAep597vvWYlewI4VDRCo9Mf89b1ntdVhyfIXreYiI8nXMBbVHHb+s9r89Y1pFpNz1&#10;PNlQ2Id3rtq0drTPGTU4/e8SzXwt0KlCJmKWz5s1q+O4S/4sVntCEBFlY+6y2rMmHm26ICZRZ2wy&#10;GdsCwI72OaMHB8BO+/oPFPpUYFNFQAQLvLKyzrmNNStwwYnjXM9DRDSWYz/wtklzG2taReT/iuAE&#10;1/Pkwir+uGvNpp+P9XljBgdrt/Vaa/8+kKkiJCLlxnj/OPeoqQ/NXXbaB1zPQ0Q0ApnbWHvphMrJ&#10;jxjjNQlk7PvlmLEZew0GbUMwkqz+xXpWd/4UsA8UPJUDxuBEI6lbj/9o7W9mLzvtDNfzEBH5jlta&#10;9765yxZvMsb8SERmu54nH6r6i11rO+7N5nOzvQ6PZtL2KuPJxjjuuZAdc06ZmHPmNtb+ylp8M9tv&#10;EBFRwMycxpoPeka+BMjprocphKoeUE1fk+3nZ33ht561mzrmNi7+gQhit6tcLowx7zEG75m3rK7L&#10;WnvT62r/+6W1m2N5sVIiKh4zPlQ1vays4i9FzGeT8AbObKjaf925evOfsv38nK40+sr+N645enzF&#10;+5L60G8wEan2PO+GSer928RldXdYm1mVfqn37ufu6X7d9WxEVBzmNMw/RszEC0XQAMj5SXmJczZU&#10;ddvOV176l1y+Jqfg7L216+VJjTXNnni35DZafIlgvEA+YrzUR7xjvQNzl9Xdp8A9Fpk/PL335c24&#10;6/H47YBKRLE047yqCanJFXVicKaIvEeAOhHxXM8VNIXaNDKfzfX+Mee9FHpWd/58zrLa1Z6Yxly/&#10;Nu5EZJwA5wM430MK844+thcfPWYbVLZaax9T6HaB7Eir7NH0/j02ld63+/lt+4e7DDcRFRVBw/yy&#10;aUC57DcTTEXlsZ7JTDcwJwA4ATBvE0EVICfFdY+aIKmVbz+9etMfcv26vL4xr75x4PKjKypOj+M+&#10;2kHqf/grp0Jwqucd+iXFA4BUJQDg+NmLgY+6mY+oFB2/bPE2CN7ubICJ/j8k7tXLgVDVrp2vvPB3&#10;+XxtXt+xvbd2vWxt5lJVzeTz9URElDyquq83ox/L96mGvBPds3bTfao2UZe9ISKi/Fm1Vz67tmNb&#10;vl9f0GPCnas7VwB6ZyHHICKi+LNqv9ezuvP7hRyj0JOQNpN+9RNJ2DeHiIjyo0DHzr0vNhd6nIKf&#10;9epZu+1Fm05/UKGvFHosIiKKF4X2ZA7YS4J4i0ggL7PoWbt5q1ptUGhfEMcjIiL3VPFqxuqFu37e&#10;0RPE8QJ7Xd/O1R3rrdXPBXU8IiJyR6F91tqGXas7uoI6ZqAvJO9Z3fEDm9G8Xp9NRETxoFBrM/oX&#10;PWs6fhXkcQN/59LONe1ft5YvlyYiSiJVVWvtZT1rOn4W9LFDeavsztUd/2Atrg3j2EREFI7+2OiV&#10;hb78eSShXZth5+qNV2c0k9OVRImIyA2FWigu71nT0RrWGqFeDKhnVeff8zkdIqJ4U0XaWnvpjtXt&#10;N4W5TuhXn9u5pv3ravUyVV5RmYgoblTxqtX0B3pWd/532GtFcrnTHavbb7KZzEWqeDWK9YiIaGyq&#10;+nS6L72kZ/Wmu6JYL7Lra/es7bw7o/YshT4V1ZpERDQC1S1pZBY/fcumLVEtGemGDrtWd3Sl37CL&#10;MtB7olyXiIgOySj+K5PZ9c6nV23aGeW6ke8g9PQvO1/oSbdfkLH2Gwq1Ua9PRFS6dL9V+7meVRs/&#10;2bO2542oV3ezZd1aZHpWd3xZ0+n3qurTTmYgIiohqtiaSadrd67q+I6rGZzukbpz7eZ70vttlar+&#10;wuUcRETFSlVV1V6/45lnanvWbt7qcpaUy8WB/lNsAD48Z1ntxwzMt0Qw3fVMRETFQNU+Zq1+tmdN&#10;529dzwI4foQzWM+qjp+m92fmq7U/VlV1PQ8RUVIptC9j7Td2PPNcdVxiA8QoOED/o50dqzv+Im0z&#10;Z1m1m1zPQ0SUPHpnX2+6qmd1x5dx31P7XU8zmPNTasN5es2m3wOom7O09i9FzD8Zg+Ncz0REFGeq&#10;2GqtvSboLQWCFKtHOEPYnjUd/6m2563WZq5WxfOuByIiihuF/m9G7cd3rNp4apxjA8Q7OACAnrU9&#10;b+xc3XntG5lX3pKx9q+txS7XMxERuaawD1ub+eSOp9vn96zq+CmA2L+vMZan1Iaze+221wCsRMP8&#10;6+Zi4jIxcrVAqlzPRUQUJbW6IaP4t11rOu4CkKgXWCUmOAPWbuvdCfwYwI9nLzvtjBTk0xDTKJAJ&#10;rkcjIgqDqu5WlZv7cOD7z67e8v9cz5Ov5AVnkKdXbfoDgD9MaVj0xQnGNBh4jRCtFxHP9WxERIVQ&#10;xRsKvcPazKpdum8d1m7rdT1ToRIdHN9LazfvfQn4PoDvT7/olBnjKsd/2BhzoarUi2C86/mIiLKi&#10;+nJGZD1s5rY33njlthdue7SotnQpiuAM9vy6h54DcCOAG+c0zBkPzFoixjtPDM4EdKFAylzPSEQE&#10;AAp9XaDtVuX3yKTX73x+80bcV7ybVRZdcAbrvxpqz90A7gaAGedVTUhNrqgTwWniYYFAqqA4WUTK&#10;HY9KREVOoa+o4iGFdotqN0Q6d/5vpgubN/e5ni0qRR2coZ67p/t1APce/F+/RYvK5rzZHm/EO8GK&#10;nCCQ40VkuqhMVcExEDsZkAoA5QDKRUvre5YkBrJ3rM9RxXMCfT2KecaiKq+N9TlGZS+gz0Yxz0g8&#10;kVg9d2Che4zC6fcEAFSgsOhTSK+I9ipkP6B7oHgR0BdV5Fm1mSeN6nZ49omdq7Y8g4S9qixo/x9b&#10;Pj72ARlp2QAAAABJRU5ErkJgglBLAwQUAAYACAAAACEAAkBmZ+AAAAANAQAADwAAAGRycy9kb3du&#10;cmV2LnhtbEyPQUvDQBCF74L/YRnBm90kNVZjNqUU9VQEW0G8TbPTJDS7G7LbJP33Tg+it/eYjzfv&#10;5cvJtGKg3jfOKohnEQiypdONrRR87l7vHkH4gFZj6ywpOJOHZXF9lWOm3Wg/aNiGSnCI9RkqqEPo&#10;Mil9WZNBP3MdWb4dXG8wsO0rqXscOdy0MomiB2mwsfyhxo7WNZXH7ckoeBtxXM3jl2FzPKzP37v0&#10;/WsTk1K3N9PqGUSgKfzBcKnP1aHgTnt3stqLln08v2f0V1yIaLFIQOxZpelTArLI5f8VxQ8AAAD/&#10;/wMAUEsDBBQABgAIAAAAIQCqJg6+vAAAACEBAAAZAAAAZHJzL19yZWxzL2Uyb0RvYy54bWwucmVs&#10;c4SPQWrDMBBF94XcQcw+lp1FKMWyN6HgbUgOMEhjWcQaCUkt9e0jyCaBQJfzP/89ph///Cp+KWUX&#10;WEHXtCCIdTCOrYLr5Xv/CSIXZINrYFKwUYZx2H30Z1qx1FFeXMyiUjgrWEqJX1JmvZDH3IRIXJs5&#10;JI+lnsnKiPqGluShbY8yPTNgeGGKyShIk+lAXLZYzf+zwzw7TaegfzxxeaOQzld3BWKyVBR4Mg4f&#10;YddEtiCHXr48NtwBAAD//wMAUEsBAi0AFAAGAAgAAAAhALGCZ7YKAQAAEwIAABMAAAAAAAAAAAAA&#10;AAAAAAAAAFtDb250ZW50X1R5cGVzXS54bWxQSwECLQAUAAYACAAAACEAOP0h/9YAAACUAQAACwAA&#10;AAAAAAAAAAAAAAA7AQAAX3JlbHMvLnJlbHNQSwECLQAUAAYACAAAACEAN6Xhd98DAADNCwAADgAA&#10;AAAAAAAAAAAAAAA6AgAAZHJzL2Uyb0RvYy54bWxQSwECLQAKAAAAAAAAACEA/Z0dKXFOAABxTgAA&#10;FAAAAAAAAAAAAAAAAABFBgAAZHJzL21lZGlhL2ltYWdlMS5wbmdQSwECLQAUAAYACAAAACEAAkBm&#10;Z+AAAAANAQAADwAAAAAAAAAAAAAAAADoVAAAZHJzL2Rvd25yZXYueG1sUEsBAi0AFAAGAAgAAAAh&#10;AKomDr68AAAAIQEAABkAAAAAAAAAAAAAAAAA9VUAAGRycy9fcmVscy9lMm9Eb2MueG1sLnJlbHNQ&#10;SwUGAAAAAAYABgB8AQAA6FYAAAAA&#10;">
+              <v:group w14:anchorId="1DBFDAAF" id="Group 1" o:spid="_x0000_s1026" style="position:absolute;margin-left:56.7pt;margin-top:56.7pt;width:481.9pt;height:722.9pt;z-index:-17074176;mso-wrap-distance-left:0;mso-wrap-distance-right:0;mso-position-horizontal-relative:page;mso-position-vertical-relative:page" coordsize="61201,91808" o:gfxdata="UEsDBBQABgAIAAAAIQCxgme2CgEAABMCAAATAAAAW0NvbnRlbnRfVHlwZXNdLnhtbJSRwU7DMAyG&#10;70i8Q5QralN2QAit3YGOIyA0HiBK3DaicaI4lO3tSbpNgokh7Rjb3+8vyXK1tSObIJBxWPPbsuIM&#10;UDltsK/5++apuOeMokQtR4dQ8x0QXzXXV8vNzgOxRCPVfIjRPwhBagArqXQeMHU6F6yM6Rh64aX6&#10;kD2IRVXdCeUwAsYi5gzeLFvo5OcY2XqbynsTjz1nj/u5vKrmxmY+18WfRICRThDp/WiUjOluYkJ9&#10;4lUcnMpEzjM0GE83SfzMhtz57fRzwYF7SY8ZjAb2KkN8ljaZCx1IwMK1TpX/Z2RJS4XrOqOgbAOt&#10;Z+rodC5buy8MMF0a3ibsDaZjupi/tPkGAAD//wMAUEsDBBQABgAIAAAAIQA4/SH/1gAAAJQBAAAL&#10;AAAAX3JlbHMvLnJlbHOkkMFqwzAMhu+DvYPRfXGawxijTi+j0GvpHsDYimMaW0Yy2fr2M4PBMnrb&#10;Ub/Q94l/f/hMi1qRJVI2sOt6UJgd+ZiDgffL8ekFlFSbvV0oo4EbChzGx4f9GRdb25HMsYhqlCwG&#10;5lrLq9biZkxWOiqY22YiTra2kYMu1l1tQD30/bPm3wwYN0x18gb45AdQl1tp5j/sFB2T0FQ7R0nT&#10;NEV3j6o9feQzro1iOWA14Fm+Q8a1a8+Bvu/d/dMb2JY5uiPbhG/ktn4cqGU/er3pcvwCAAD//wMA&#10;UEsDBBQABgAIAAAAIQA3peF33wMAAM0LAAAOAAAAZHJzL2Uyb0RvYy54bWykVl1v2zgQfD/g/gOh&#10;90ZfsR0JsYtD0wYBijZoU9wzTVESUUlkSdpy/v3tUqJl2E18TgPEWllDanY43t3b97u2IVuujZDd&#10;MoivooDwjslCdNUy+PH06d1NQIylXUEb2fFl8MxN8H7191+3vcp5ImvZFFwT2KQzea+WQW2tysPQ&#10;sJq31FxJxTt4WErdUgu3ugoLTXvYvW3CJIrmYS91obRk3Bj49m54GKzc/mXJmf1aloZb0iwD4Gbd&#10;p3afa/wMV7c0rzRVtWAjDfoGFi0VHbx0v9UdtZRstDjZqhVMSyNLe8VkG8qyFIy7HCCbODrK5l7L&#10;jXK5VHlfqb1MIO2RTm/eln3Z3mv1XT3qgT2EnyX7aUCXsFdVfvgc76sJvCt1i4sgCbJzij7vFeU7&#10;Sxh8OY8hrRSEZ/Asi2+iG7hxmrMaDuZkHas/nlkZ0nx4saO3p9Mr8I+ZJDJ/JtH3mirulDcowaMm&#10;olgGSUA62oKL70fDJJgLvhowqOF4Z0Y5/0ShfZ40Zxtj77l0YtPtZ2OdgFXhI1r7iO06H2qwPpq+&#10;caa3AQHT64CA6dfDAShqcR2eIIakPzitejosfN7KLX+SDmnxyOZxtEhn1wGBQ42TReSOFAhPuKY7&#10;wsdRdIr3KH9VfvcJnUUzv7tH+espOovn8WwWY37AxuP8dcDHbkdkfhl6WPfazqDKG3kfaujZ+uvI&#10;2ql8rLfH+OsxFjJcZNHrehye5aX43/FmjTR8kAlt9TZ7QWUf7eUP/2VrxelitJbHejn81RtlQs7T&#10;s66awFm8uE7OuMptOJjqAvBFNC4Cvy4F1GNfql/8nQwYLNnzsw6ajutS/DHPE/cAv32hgviwFBrZ&#10;iOKTaBr0mNHV+kOjyZZio3d/Yxk4gEHLMPlQnDFay+IZKnsPxXwZmF8bqnlAmocOegeOCj7QPlj7&#10;QNvmg3QDhbO3NvZp9y/ViigIl4GF7vdF+hZCc1+zMZc9Fld28p+NlaXAgu64DYzGG2hnq1slWA7/&#10;Y+uH6KSvnR+RYJXdYG7DmNX+rz1aqn9u1DuYUkB/sRaNsM9u4oKuiKS67aNgODXgzdQiU98iH1pa&#10;cZLiIXgE4jHTk+XrRih/kBiPRKFjHY05v8l1GKHuJNu0vLPDTKh5A5xlZ2qhDHS+nLdrDv1bPxQx&#10;jCIwj1po4kqLziI/cI/V3DJXrEow1DfonUj04IEjPfHEFF7o8nEWR2kKOsBPLM2g/l5nw0v8TJQk&#10;WZZmMBfjTJTczBbXmUPA6/zAgDbBjj8aCns5yH7ipGEocNQGMi4Ebs5BbmZ0WYzzLQ6lh/cONU3h&#10;q/8AAAD//wMAUEsDBAoAAAAAAAAAIQD9nR0pcU4AAHFOAAAUAAAAZHJzL21lZGlhL2ltYWdlMS5w&#10;bmeJUE5HDQoaCgAAAA1JSERSAAABnAAAAgAIBgAAALYN2pwAAAMAUExURQAAAMqULsuVMMuVMcmT&#10;LqpVAMePL7qLLsWLLsuUMMOSJMiQLMqUL5lmAMuUMceOKsSRKsuTL8OHLcuUL8mSLcqSL8mTL8uT&#10;LcyTL8iVLcuULsqVL8eOHMmTLMeSL7N/GcWRLsqVMMqUMMeTLciULMuVL8qULcyUMMqTMMuTMciR&#10;LsmVL8uRLMqQMMSTJ8iULsmSLsqULL9/H79/AMqUMcqVLsmTK6p/KsqTLsmSL8mSJMaTLMuQLciU&#10;MMuTMMKPKMuNLMqVLbaSJLuIIsqUKMeOL8qSLn9/AMaSL8qKKsiRLcuSLcqTMcmTML+PL8qTL8eT&#10;L8qPL7+MJseULsqRLr9/KsmVLhxWNR1XNRxVHABVKh1XOBxXNh1WNx1YNh1WNRtVNh1TNRdFLhxV&#10;MR1VMx1YNBxWNh1XNh1YNx9YOB9ZOA9PLxlMMx5YNx9YNx5XNxxYNxRRMxJJNhpYNB5YOB5ZNx9Y&#10;NhxVMxxYNhtYNhNOJxpXNQBVAB5WNB1YOBxVNBxXNRxYNRxVKgA/Hx1WNh5YNhtWNRpTNBlVMxtY&#10;NRtTNwA/AB9ZNhhSMR1ZNx5YNR5XNsWSKx5ZNhVVKh1XMx5LLQBJJBtWNBtXNhdXLx9ZNxhXMRtT&#10;MhtSNhlTMxhVMBdVNhxVLxpWNB9XOBxXNB1XNwAzMxxYOBdRLh5ZNRFVMx5ZOBtWNxhVNhtWNhtY&#10;Mx5SNB1YMR5VNxpVNRtYNx1ZNhpVNB5XOBpQNRlXMxtXMxZNLBxVNRxZNxxZOAAAAAAAAAAAAAAA&#10;AAAAAAAAAAAAAAAAAAAAAAAAAAAAAAAAAAAAAAAAAAAAAAAAAAAAAAAAAAAAAAAAAAAAAAAAAAAA&#10;AAAAAAAAAAAAAAAAAAAAAAAAAAAAAAAAAAAAAAAAAAAAAAAAAAAAAAAAAAAAAAAAAAAAAAAAAAAA&#10;AAAAAAAAAAAAAAAAAAAAAAAAAAAAAAAAAAAAAAAAAAAAAAAAAAAAAAAAAAAAAAAAAAAAAAAAAAAA&#10;AAAAAAAAAAAAAAAAAFvOEXkAAAAGYktHRAD/AP8A/6C9p5MAAAAJcEhZcwAADsQAAA7EAZUrDhsA&#10;ACAASURBVHic7d17fFx1nf/x9+d7JmmattBC77QFFRErTeiWJAXBEhAUBVExTdWVXW8LSlJQZHfd&#10;XTe/ruvq2l0UEhZFXVdxtZdFhXKzKP2hKE3SWpJCf8AilDbl1nIpl9ImM9/P74/0pGmay1zOOd9z&#10;Zt7Px0MfZJqc74eQzitzZuZ8ASLKSUdb1ec62qo+53oOoqQR1wMQJUlHW9XnRMwNAKBqr6ht6r7R&#10;9UxEScHgEGXpUGzk4N8bVUaHKHsMDlEWjoyNj9EhyhaDQzSGkWPjY3SIssHgEI1i7Nj4GB2isTA4&#10;RCPIPjY+RodoNMb1AERx1N5adXlusQEAERFzA18yTTQ8PsIhGqK9tepyY8x/5BabwfhIh2g4DA7R&#10;IIXHxsfoEA3F4BAdFFxsfIwO0WAMDhHCiI2P0SHyMThU8sKLjY/RIQIYHCpx4cfGx+gQMThUsqKL&#10;jY/RodLG9+FQSYo+NoD/Pp321qrLo1uTKD74CIdKjpvYDKZqrf18XXP3d9ysT+QGg0MlxX1sfIwO&#10;lR4Gh0pGfGLjY3SotMTkLx5RuOIXGx+jQ6UjZn/5orWmAd7cM6rnup6DsvNqWneff03367l+XXxj&#10;48s/OutXVk2YlJJpYUxFwdv5h66dS9ci43oOV2L6FzAav19ZNb280nvO9RyUJdWt++1r5561/PHd&#10;2X5J/GPjyz06v7v+xGkVZuJvILIgzMkoOJm+vpmLr3qoZO9z+LJoSg6RBRVm4m9+d/2JWf1Gn5zY&#10;AICIMeY/sn3JNGNDScTgULJkGZ1kxcaXXXQYG0oqBoeSZ4zoJDM2vtGjw9hQkjE4lEwjRKejrXpp&#10;+LHRJ/r/F5bho/Pdv0JZhZl0D2NDScXgUHINE51Mb9+vodgS3qL6xIF0b/2BdG991NG57Cb0Qe11&#10;ULXhrUsUHgaHkm1IdE7/4rYX072950H1j8Ev1h+bM6/ctuPMK7ftcBGdmuauH0L1M4wOJRGDQ8kX&#10;SXQOxca/hdEhyg2DQ8Uh1OgcGRsfo0OUPQaHikco0Rk5Nj5Ghyg7DA4Vl0CjM3ZsfIwO0dgYHCo+&#10;w0Rn/6uZd0OxKfuDZB8bH6NDNDoGh4rTkOic9eWtL+1/NX1+dtHJPTY+RodoZAwOFa+8opN/bHyM&#10;DtHwGBwqbjlFp/DY+BgdoiMxOFT8sopOcLHxMTpEh2NwqDSMGp3gY+NjdIgOSeDVdIMT3AZs2gvV&#10;xwo/TokT4wF4e6hrDNnE7XdfXzClfAIm1C3f2hPmsvdfN3/euFT5BkDeHN4qR27i1nF99V+KwdXh&#10;rVkiRE4CpLzQw5T6BmwMTjA7fj5ec8WWtwZwnJLX3lr998aYfw51kTx2Dg2Cq+hQ4TpvWPi/AE4s&#10;9DilHhyeUqNYqWvu+pq19h9CXSTHnUOD4ur0GlFcMDgUO4xOoRgdiicGh2Lj/uvmz/P/ObroTFgZ&#10;6hrDYHSoVDE4FAvtrVWXj/PKH+tsXfAB/7YooiOKijCPP1hHW9Xn1q+smgAwOlSaGBxyrr216nJj&#10;zH9AZByMt3bjDQsu9v8skkc6ETEqS6ZUyB2MDpUqBoecGogN5OArJqXcQ2pte2v1B/3PKabowBhG&#10;h0oWg0POHBmbAWXGmDWMTpAYHXKPwSEnRomNb9joQDN/F9GI4WJ0qAQxOBS5LGLjKzPGrOloq/6Q&#10;f0NNU/fXGZ1CMDrkDoNDkcohNr4yEbN6aHQU9ushjRgtRodKSMr1AKXogWvnjDdlk98R9HGtesbA&#10;hvJLxPMv7Om+aMUz+wo5Rh6x8ZWJmNXtrdVL65q7fgkAYu3vYMyXC5knNoxZMqXC3rF+ZdX7z7+m&#10;+/Uzr9y24/7r5teHexmcgeig0MvghPXzHCbb9/LDp3+x5w3Xc5QaBscB6x3zlpTxOoM+rhn0/0Gb&#10;OXX6fetXTnv/+dd0v57P1xcQG1+ZGLkMwC/z/Pp4M2bJ5PF6+/qVVRcmKTrrWmZVpsqnroPIOUFP&#10;FyZbNqUK6Nnqeo5Sw1NqlJ0hp35yEUBsSoKInD15vLk9KafX1rXMqpw5bUbiYkPuMDiUvTyiw9jk&#10;JinRYWwoHwwO5SaH6DA2+Yl7dBgbyheDQ7nLIjqMTWHiGh3GhgrB4FB+RokOYxOMuEWHsaFCMTiU&#10;PyNnHjXeLhl8E2MTLIfRuWZdy6xK/xbGhoLA4FCeNGOt/dTipofu9G9hbMIhImdPqZR1fgDCjo6q&#10;ffJAurfef98VY0NBYXAoD/2xqWvu/rF/SzSx0QPhHTvuTP3M6dNvDzs6qvbJ3kzf2WdeuW0HwNhQ&#10;sBgcytGRseloq/pcBLF5ojfdtzy84ydBuNFhbChsDA5lT9UOFxsRc0PYsTmQ7q337whLm6mfOXXq&#10;wPNmQUWHsaEoMDiUHVVr1X6SsYmfwqOjTzA2FAUGh8bG2MRe/tE5/HvM2FCYGBwanapVZHgaLQFy&#10;jw5jQ9FicGhkB2NT27T1R/5NjE28ZR8dxoaix+DQ8BibxBo7OowNucHg0JEYm8QbOTqMDbnDDdiS&#10;bS+sDWYjNzGTITgNqhaqn6ltZmyS7shN3BzFRrEJal8O5FjG1AA4OpBjUeQYnAQT1YdPa+46L6jD&#10;dbSe2ibQTTXNXT/0b2Rskm0gOqbsBwds36ejj429saap6woAGsThNrWd+nsVOSOIY1H0GBzyaW3z&#10;g1cMvoGxKQ4Hv7cDv5gkNTbFINNnSvp7wedwaFiMTXFibMglBoeOwNgUJ8aGXGNw6DCMTXFibCgO&#10;GBwa4CI261dWTdjUWr1ytO2qqTCRxcbiO4Njs/G6qjPbb6i+LNQ1KVEYHALgLjZTKuQONeZLI21X&#10;TYWJNDbNWz6PQbHxUuZOA7mxo63qc6GuTYnB4JDT2MCY/kvtG7OE0QmWq9h0XnfKGV7K3AnIJEBE&#10;xNzA6BDAl0WXvFjExmfMksnj9fb1K6suPP+a7tdHPWLG2wOjdxc8mmhXwceIIZexQSp1d39sfAPR&#10;QW1T942hzkOxxuCUsFjF5iAROXvyeDNmdGqverATwAUhDZ1oLmOjXuouOSw2PkaHeEqtZMUxNj4R&#10;OXtKpazzt1Km7DmPjchRI38RT6+VOj7CKUFxjs0hpn7m9Om3d7RNvza8GcPXq/v/eGbzo0+HdfyN&#10;bVV1BjLN/1gEXwSkPqz1AOQZm0MT8pFO6WJwSkwyYuMz9SII984zZGV23McA/Cys43uQFRDznrCO&#10;f4SCYuNjdEoVT6mVkGTFhmInkNj4eHqtFDE4JYKxoYIEGhsfo1NqGJwS4Co2k8eb2xmbIjAkNh1t&#10;p5xeeGx8jE4pYXCKnMvYiMjZ4a1JAKAi4V6zbJjYAKm7g4mNj9EpFQxOEXMRmw0tx1dMqZR1jE0R&#10;GHq5mraquuBj42N0SgGDk2AqmLymAd5wf+bqqs/1K546AGseDW9NisSQ2ABAOpN+RgR7wlt09Ohs&#10;aEFKBZPDW5/CxuAkmsw/YcnCn2xoOfzl7e2tVZ92uMWA1jRv+TwsvhPe2hSqYWID9O8ceiDdWw/o&#10;E+EtPnJ0Jkyv+i9A5oe3NoWNwUk4ESybMG3hzYOjY6Ed0DB/Ex1zPxtGJ0QZ0fB+kRghNj6X0VGL&#10;9YBmwluXwsbgFIGh0Tm9eevWtGbOheru4FfLevM0RidpxoiNz1V06pq7f2yt/RRUbXjrUpgYnCIR&#10;TXRy3qmT0UmKLGPjcxodtZ9kdJKJwSki4UYn722hGZ24yzE2PkaHcsXgFJnhomO177zCntPJOzYD&#10;B6hp3vJ51cxN+c9AocgzNj6X0VFkeHotYRicIjQ0OnXND3dZ7X13ftEpODYDB6pt6r6c0YmRAmPj&#10;cxWd2qatP2J0koXBcWDXi+nHVHFbmGsEE53AYjNwQEYnJgKKjS9J0VHVdTv3ZPheMQcYHAeWrtjW&#10;u333gYZ4Ryfw2AwcmNFxLODY+JIQHVVdt31370eWrtjWG96MNBIGx5F4Rye02AwswOg4ElJsfC6j&#10;A9XPjBYdxsY9bsDm0NIV23rXtMxvOGHauLUi+EBY6xyMDja0bPlE/Qqk65of7mpvfce7Dcp/DcHU&#10;wz879NgMLFTb1H15R1v1s4A5KeS1nDFqnwp1AWvvU/FezuZTVe2jdc1dKxBSbHxnXrltx/3Xza8f&#10;lyrfAMibw1nlyE3capq7ftjZWg0A34fIYb9MMzbxEOKlT+Lv9yurppdXes8FcKjHa67Y8tZ8v3hN&#10;y/zysKMDAKpY9fru/ugAQHvrO6qNDI5OZLEpSZtaq1epMY2FHiejfe9f3PTQnUHMFKb7r5s/L9zo&#10;AICqqr1i8M6hna3Vn4TIQHSCiE3nDQv/F8CJhU7buy8z453XdD9f6HGSiqfUYiAep9cYGwqWq9Nr&#10;Nc1dP/RPr/GRTbzwlFpMuDy9tvHbp5ybFvtykmJzf+vbZo9DxTmFHidjdfviK7vvD2ImOpLL02vt&#10;11fveuqFvv/L2MQHgxMjrqKz+KqHusNaKyzjUF4NY24u9Dgp2NUAGJwQuYpO3fKu9eGsRfniKbWY&#10;cXV6jShMrrc2oHhgcGKI0aFixOgQgxMz7defeBTA6ETFGnnbupZZlWGvs65lVqU18raw14mjDS1I&#10;+d9jRqe0MTgx0tFW9TljJv2/P7SecjLA6ERBIKfOnDZjXZjRWdcyq3LmtBnrBHJqWGvE1YYWpCZN&#10;rf7JzKnT71y/smoCwOiUMgYnJjraqj4nYm6AYHbKpO5ldCIkck5Y0fFjA5GCX1GXNH5s1JhGGLNk&#10;SoXcweiUNgYnBgZiAxEAEMgsRidiIURnXcusypnTp99e8rHxMTolj8FxbGhsfIyOAwFGZyA2MPVB&#10;jJYkw8bGx+iUNAbHoZFi42N0HAggOqUemwnTFt486iV8GJ2SxeA4MlZsfAKZVSZlv+n89oK3AYxO&#10;JAqIDmOz8GYRLBvzkxmdksTgOJBtbAYIZiOVupfROSQjXjrUBfKITnSxSfWFe/zc5RQbH6NTchic&#10;iOUcG9/B6HS0VZ8EMDqLmx78NSy+E+oiOURn/cqqCTOmzbgj9NhYfGdx04O/DnWNHOUVG58xSyaP&#10;N7czOqWBwYlQ3rHxCWYLzAZGBwCgNc1bPh+H6KxfWTVh8nhzu4icHeosIW+elo+CYnOQiJzN6JQG&#10;BiciBcfGx+gM5jw6jE1hsfExOqWBwYlAYLHxMTqDOY3OlPFyA2MTDBE5e0qlrONlcIoXgxOywGPj&#10;cxididOq/zXMNfLgLDoHMn3/GOodYgxjAwATp1X/a5CxOcTUz5w+/XZGpzgxOCEKLTY+wWwR/MD/&#10;MKroQMPcMjhvTqIT6h1iTGMDIOSfAVM/Y9r0v/E/YnSKB4MTktBjA6B/W+i+jw++JbLoxFPxREft&#10;jbGNTcj6t4Xu+9rg2xid4sDgFEwz1ma+OviW6GLTWz/cttCMTsKjo/bGmqauK1CSscFt23f3fmS4&#10;baEjiw7Myt9+6+RZQwaL0/OWicXgFEQz1tpP1TV3/9i/xXVsfIxORNEZ8nwD9qfPLugOseRjc6Bh&#10;uNj4IojOPqv2A+/6wiPP+Ddsaq1eCZETQlqvpDA4eYtvbHyMTgTRGfIkd83VD+3MOzqMzaix8YUY&#10;nX3WZi6qa+6+179hU2v1SjXmSwGvU7IYnLzEPzY+Rich0WFssoqNL4ToMDYRYHBylpzY+BgdN9Gx&#10;mcwSVf3T2BMyNrnExhdgdBibiDA4OUlebHxLV2zrhaSvD3KqBHESnbrlW3vUZs4G8PjIk5VubAAA&#10;kr4+n9j4AogOYxMhBidryY0NAXAYHZtJ12O46JR6bAJSQHQYm4gxOFlhbIpEfKLD2AQqj+gwNg6U&#10;9GvL947bt3eanbgRRhaP/FnFExvbp7s9T39Z6HEUtj2IeRzRmuYtn+9sXQgYXB7eMn50cOFFK57Z&#10;V7d8a0/79QvqjZfaALX3MDbBO/PKbTvuv25+/bhU+b/Bomy0z1WTaatr3hptbNS27x23b2+oa8Rc&#10;iHeYyXDPN9589OQJR909fHSKJzZ0BOlsXfgf4UYHAOyGZ59//sKLVjyzDwA62k4+trbpkReR8Nh0&#10;tp76Cxj5YKHHUaTfXXvF1t8EMVO+oorNy6+9+p7z/vaJkg5OyZ9SO+9vn9hr9bX3qOKBw/+EsSly&#10;Tk6v1TY98gISHptiwthEq+Qf4fjarz/xKDGT7hbB6XGJzfqVVROOHqcXhLdexMSk9+3pur1+BcLd&#10;Hjo3Th7pxEH/FgPVF6m1Xjafb9PmgdO/2LULCOcRTkfbgnepxfRCj5ktY8w5EBPuddMYm8OU9HM4&#10;g9Utf/yV9utPfK94E+6wVr8Xh9hMqZA7YLwl4a0ZvQnTFq7a0LLlEzGKjpPndMJbJzsbWpCaNLX6&#10;JyqmUbzsTnQIMpcA+HlYM4mY/yNeyFt0R4mxOULJn1IbrG7546/c/nzXkvjExhRVbID4bOK2fmXV&#10;hD9cX73w4If9p9fU3hjuqoefXnNlIDbGNLqco6gxNsNicIZYsQLW/2fGJhyuo+NvC13myX2d151y&#10;xsGbtaap64pijw5jEwHGZkQMzggYm3C5io4fm/5toWUSUqm7SyU6jE0EGJtRMTjDYGyiEXV0Do/N&#10;wBQlER3GJgKMzZgYnCEYm2hFFZ3hYzMwxSSkUndvvK7qzIM3FFV0GJsIDIlNxzfnz+y4ofrjY31Z&#10;qWFwBmlvrbqcsYle2NFZ1zKrckqlrBs+NgNTTPJS5s5iiw5jE4FhYoPK8g0CuZnbVR+OwTmovbXq&#10;cmPMfzA2boQVnXUtsypnTp9+O5DNy22LKzqMTQRGio3IyYCIiLmB0TmEwQFjExdBRye32AxMURTR&#10;6X9T58KbGZsQjRobH6MzWMkHh7GJl6Cik19sBqZIdHT82IhgWVCT0RBZxcbH6PhKOjiMTTwVGp3C&#10;YjMwRSKjw9hEIKfY+BgdoISDw9jEW77RCSY2A1MkKjqMTQTyio2P0SnJ4DA2yZBrdIKNzcAUiYgO&#10;YxOBIbH57bdOnpV9bHylHZ2SCw5jkyzZRiec2AxMEevoMDYRGCY2FWUV9+YWG1/pRqekgsPYJNNY&#10;0Qk3NgNTTDLeYZfjj0V0GJsIBBobX2lGp2SCw9gk20jRiSY2ANTeWNvUdc3QW11Gh7GJQCix8ZVe&#10;dEoiOIxNcRDR2vFTTjnW/zjK2NQ0dV2B4XfqjCY6KqfMnDJ1rv8hYxOBUGPjK63oFP0GbC5iAwBT&#10;KmSpijwJ1SfDWzeO5G39u6YG7eD3+KptzwGxic3AZ9U0dV3R2VaNUHaQVN2d1sy5p1+19VEgutj0&#10;b7uuj/ofW9WnQl7vV0C4a2RNsW/v66/+Xbix8fVHp721Suuau0Pe8tytot5i2lVsStmalvnlJ0wb&#10;t1YEHwjuqId/j2MWm8Gks636hkCj48emeetWINLY3LZ994GGpSu29Q7352FsMR1n7dcvmGO81AYA&#10;J4a3iqq19vPFHJ2iPaXG2LixdMW23u27DzSo4rZgjpiY2ABBn16LaWxKUd3yrT02k64H8Hh4q4gY&#10;Y/6jvbUqxK3O3SrKRziMzfDub33b7HIZ975CjyNWt9cs3/rr0T4nmEc6iYrNYIU/0ol5bErtEY6P&#10;j3QKU3TP4TA2Iys35W8XeN8r+ECivwQwanCWrtjWu6ZlfkP+0UlsbIBCn9OJeWxKWd3yrT3t1y+o&#10;Dzc6A490UGzRKapTaoxNvOR/ei3RsRk4Wl6n1xib2OPptfwVTXAYm3jKPTrDxGbajHUJi83AUXOK&#10;DmOTGH50VPVP4a1SfNEpiuAwNvGWfXRGiI3IOaEOGE5sBo6eVXQYm8SpW761R23mbEYne4kPDmOT&#10;DGNHpyhjM7DKqNFhbBKrbvnWHjmQrgf0ifBWKZ7oJDo4jE2yjBwdfQL702cXaWwGVhs2OoxN4tVc&#10;/dBO7E+fzeiMLbHBYWySaSA6sLf239Ifm5qrH9oJFG1sBlY9LDqMTdGoufqhnQfSvXykM4ZEBoex&#10;SbalK7b1bn++b6lq5oYSis3A6jVNXVeoxTcYm+Jy5pXbdjA6o0vc+3AYm+Jw8A6vyf+4RGIzMEVt&#10;85Yv+x8wNsXjzCu37bj/uvn141LlGwB5czirJPd9Ool6hMPYFKcSi81hGJviw0c6I0tUcADzCgAb&#10;6hIqFeVeWUWoa9AAxoaxKUblXlkFVMK+H7EH7xMTI1HBqWt+8KfW4lJAM6EtIpgtMBs62qpPCm0N&#10;AsDYMDbFqaOt+iSB2QDB7PBW0Yy1uLSu+cGfhrdG8BIVHIDRKRauYtN53SlndLZVf2+k7aqj4Co2&#10;f2g95eSOtoU/G2m7aiocYzO6xAUHYHSSzmVs1EvdBTGfGW676ii4jE3KpO4VwbLhtqumwjE2Y0tk&#10;cABGJ6lcx0ZEjgIAESyLOjrOYwOZ1f8Zpp7RCRZjk53EBgdgdJImLrHxRRmd+MTGx+gEhbHJXqKD&#10;AzA6SRG32PiiiE78YuNjdArF2OQm8cEB+qOTUfvnqpoObRFGJ29xjY0vzOjENzY+RidfjE3uiiI4&#10;ALC4qXuVhf0EoxMvcY+NL4zoxD82PkYnV4xNfoomOACjEzcuY4NU6u5sY+MLMjrJiY3P1M+cNmMd&#10;ozM2xiZ/ibuW2lgWN3Wv2thWBaPmZhEJ599PMFvUbOhoq66vbep6LJQ1Es51bACZlM/hDkYHG1q2&#10;fKJ+BfL6xSV5sTlI5Jz+6OCii1Y8s2+0T82I/YZY+VFe6wzSq290F3qMKDE2hQnxmmRubWyrWmYQ&#10;YnQAQPG0wiYmOh03LDhXkPp1wQey+sua5gc/NNIfJzU2hx1aser13blHJ7GxOfzg9z67+7kxo1Nq&#10;GJvCFdUptcGiPL32wLXzTwxtjYQphtgA+Z1eK4rYAIMe6fD0mo+xCUbRnVIbLJLTa8DT6QPeC/4H&#10;v7v+xGkVZuK3oYjHX1axD9U0dX8lrMO3X79gsRHvbw6th7dAZEFY6wEIPTa+XE6vFU1sfP3R2djZ&#10;OuNPgR43AVTsHbVN3d/3P2ZsglPUwQFCjo5i0/5X0+ef9eWtLwEDsfkNRBbE5WSlqpkc5vEFMhtG&#10;PhjmGocZEpvfX1d1ClIm8Nj4somOq9jc3/q22aHExtf/cxzuLw9xY/WOPXbfzf6HjE2wivaU2mCh&#10;nF4bLTYUjmGu+vzQw92PwuI3YS472uk1l1d9PrP50WdE9ZdhrltSrN6xW1+75H3LHz8AMDZhKIng&#10;AAFHh7GJ3ghbDFx2E/r+uPXBpbDh3vGOFJ2J06qvd7jFgNY0dV0BtTeGuX5JYGwiUTLBAQKKDmMT&#10;vTH2s3EZHavp70KxJ6w1s9jPhtEplNrbGZtolFRwgAKjw9hEL8vN01xFp6754S6rve8OIzo5bJ7G&#10;6ORJVdc9ubuPsYlIyQUHyDM6jE30ctyp87Kb0Pfknt5Ghb01zLGiiE4eO3UyOjlS1XXbd/d+xP8e&#10;MzbhK8ngADlGh7GJXp7bQi9dsa13+/N9S5McnQK2hWZ0ssTYuFGywQGyjA5jE708Y+NLcnQKiM3A&#10;IRid0TE27pR0cIAxosPYRK/A2PgGoqO4LaDJhhVkdAKIzcChGJ3hMTZulXxwgBGio9j0Wp89j7GJ&#10;UECx8S1dsa13++4DDS6ik0n3nQvV3dkeI8DYDByS0TkcY+Meg3PQYdE5GJv6L3S9DDA2kQg4Nj5X&#10;0Vl81UPdmXT63dlEJ4TYDBya0enH2MQDgzPI4qbuVaKZDzA2EQspNj6X0UlrZtRHOiHGZmCJUo8O&#10;YxMfDM4QNc1b72JsIhRybHyuonN689atI0UngtgMLFWq0en/HkcbG1VNZ9T+OWNzJAZnBMUSGxEN&#10;9Y68IBHFxhen6EQYm4ElSy06Q7/HUcXGwn5icVP3qrDWSDIGZxjFEptYizg2vjhEx0FsfCUTHcYm&#10;nhicIRibCDiKjc9pdHp7z3AUG1/RRycusdnQcnxFWOslFYMzCGMTAcex8TmLzhe3Pe4wNr6ijU5c&#10;YtPZVn3VxGlTOn53/YnTwlo3iWKyTZh7UcVGrf1qBrg3zDUG89J4ufYLXQ8CQMcNC84VpH5d8EGt&#10;/rKm+cEPAcCGfztpasW48adk82VGNVO3vPt+OI7NYGta5pefMG3cWhF8IMx1VLHq9d1j7xwaMWm/&#10;vupMK+K5HiQoO/f0/SEOsYHItYAIVLfut6+de9byx7N+T1YxY3AQZWwyX65t7v5GmGuMJozgFIMS&#10;j05RikVsDn0io3NQyZ9SK5XY0OE2tCB1/3Xz5wHuTq9ROGIVGwAQWVBhJv6Gp9dK/BHOhpbjKyZO&#10;m9IR+nM2qn9f0/Tgv/gfbrxhwcVGvavG+Ko+QJtqm7oeC2oMPsLpN7AtNPAupNPn1Fy19VGAj3Ry&#10;0dlW9VWFObPQ42Rgrz69qfuPQcwExDA2h3/h1td2v1Rbv+Kp/WHNFncl/ZtW+cSjjwo7Ntbaf6hr&#10;7hqITXtr9QcNzBoIysb8YpUNHW3V9UFGp9QNxMbfFjqVurfz2wvOqblq66NLV2zrXdMyvyHs6Bx8&#10;pIMNLQmOjppTxMjZhR7Gg04JYBoAMY8NAIgsGD9l0tEASjY4JX9KLUwHY/M1/+P21uoPGmPWAFnE&#10;BgAEswVmQ0db9UlhzVhKjogNAAhmH4zO2wCeXkuq2MeGADA4oRkam4626g/lFBsfoxOIYWPjE8zW&#10;Mm/DH1pPORlgdJKGsUkOBicEw8VGxKxGrrHxBRCd9SurJog1X8n365Ns1NgcJJBZKZO6l9GJlljz&#10;lfUrqybk+/WMTbIwOAELPDa+AqKzfmXVhCkVcgeMWVLQDAmUTWx8jI4DxiyZUiF35BMdxiZ5GJwA&#10;hRYbXx7RWb+yasLk8eZ2xiY7jI4DeUSHsUkmBicgocfGl0N0/NiIFP5qoqTJJzY+RseBHKLD2CQX&#10;gxMIfWJwbH77rZNnAfLfCDo2viyis65lVuWUSllXirFZ0wBv4rRTf5RPbHyMjgNZRMdVbDpaq65k&#10;bArH4ARC7OCP3vWFR54R1U+qanjvsRglOutaZlXOnD79dsDUh7Z+TK1pgPemJaf+qj7xuwAAIABJ&#10;REFUGCIfK/RYLqMzcdqpP1rTgKK5xlnWjFkyeby5fbjouNxiQIzXxNgUjsEJSU1z12oL+wkX0Zkx&#10;bfrfMDbBcBUdiHzsTUtO/XEpRkdEzh4uOiL4AfezSTYGJ0SLm7pXuYjO9t19X1PVdWEtqdCtYR07&#10;X2HExsfoHCnsn4HhonMg3fdxQJ8IYz3GJhoMTshcRKf/DrH3I6FER+2Ntc1dLYEftwBhxsYnkFll&#10;4l3tf1zq0alt7moJez+dodE588ptOw6ke+uDjg5jEx0GJwJFE52YbJ42WBSxAfo39npyd98Vg28r&#10;8ehEsolb2NFhbKLF4ETEbXQCuEMs8diMtC00o5Pc6DA20WNwIuQuOgXeITI2w8bGx+gkLzqMjRsM&#10;TsQSF50YxgYAjn9X1bvjEBtflNE54cyq80JdI3eRRWdKpaxb1zKrEsg/OoyNOwyOA4mJTkxjAwAG&#10;GurPbi6x8UUVHevZOP69jSQ6gKmfOX367flGh7FxK44/uCUh9tGJcWzClk9sfJE90omnWEeHsXGP&#10;wXEottFhbPKKjY/RiV90GJt4YHAci110GJuCYuNjdOITHcYmPhicGIhNdBibQGLjY3TcR4exiRcG&#10;JyacR4exCTQ2Pkan6wpYfCfcZYaPjqo+xtjEC4MTI66is6V7y0dKNjbQzrBi4xuIDrQzrDViTGua&#10;t3zeRXS27+5dwNjEC4MTMy6ic9lN6EMJxgYAjNUnwoyNb+mKbb3GhnPhyQRwEp0o/rtSbhicGHJ1&#10;lWmiEDmJDsULgxNTjA4VIUanxJXeNrYxtq5lVuX0Y6e+r2751v8B+qOzsa0KRs3NIhLOfyvBbFGz&#10;oaOtur62qeuxUNYgAEAG6a9L2vuvQo/TJ/s3BzBOZPp/ockcW9v00AM4GJ3O1oWAweXhrepHBxde&#10;tOKZfeGtQ7lgcGJiXcusypnTZqyDoL6zrfqLNU1d3wYYnWJS1/xwF4Au13NEyd8WWiETO6875YKa&#10;Kx/6AxidksVTajFwKDZyDiACkWs726qv8v+cp9coifzYQDBbRI5SL3VX53WnnHHwj6M7vTZtxjqe&#10;XosHPsJx7PDY+EQguLazrRrF/EhnTQO8E5ac+m8QnJzN56u1m+uau/8hrHkeaK0+2zPyN2Ed3zVR&#10;fey13V1X169AeL+4HDQ4NgPrH4pOtI90RM7pjw4u4iMdtxgch4aPja+4o5PXfjYm3AfkRnWWwLw3&#10;1EVcEnnvhGkLp29o2fKJMKMzXGwOjcDolDKeUnNk9Nj4ivP02oYWpE5YsvAnYe9nQ0cSwbIJ0xbe&#10;vKElnF82R4vNoRkcnV4biA5Pr7nC4DjwwLVzxo8dG19xRWdDC1ITpi28WQTLgjwuZS+s6GQTm0Mz&#10;uI3OA9fOGR/qOjQsBseFsiknZhcbX3FEh7GJj6Cjk0tsDs3gLjrWO+Ytoa5Bw2JwEiPZ0WFs4ieo&#10;6OQTm0MzuHr1GrnA4CRKMqPD2MRXodEpJDaHZmB0SgWDkzjJig5jE3/5RieI2ByagdEpBQxOIiUj&#10;OoxNcuQanSBjc2gGRqfYMTiJJQIx34prdBib5Mk2OmHE5tAMjE4xY3CS77A7/jhEJ6zYiKoEeTw6&#10;0ljRCTM2g1Sq580Z9DGjUyQYnETT7oM7dR7GZXT4yCb5RopOFLFR1bSF/URtU9eaoX9U07zl84B2&#10;h7U2hY/BSTBRvIYRduqMJDpAuWp64A10jE3xENiJuzF/4P4hytiMsi20HvyZp4RicIpYqNFR7LHa&#10;++6Dl9xnbIqIqq57cnffJf4WzTGJDRUBBqfIhRIdxqZoqeq67bt7P8LYUBgYnBIQaHQYm6LF2FDY&#10;GJwSEUh0GJuixdhQFBicElJQdBibosXYUFS4AVuJyWsTN0exUdV1NmO/6X9sPHkpzPV6se/XZenK&#10;s8JcI2zGM38tIhdl+/mMDUWJwSlBOUXHYWwG3xFG4azlj+8GsDuq9cKwpmV+xwnTxq0VwQfG+lzG&#10;hqLGU2olKqvTayUUm2KxdMW23u27DzSo4rbRPo+xIRf4CKeEjfpIh7EJXGdb1Veh5t2FHkcl/cXa&#10;poceGOnPl67Y1rumZX7DSI90GBtyhcEpccNGh7EJhai8VY0sLvQ4VjFlrM8ZKTqMDbnEU2p0+Ok1&#10;xqZoDD29xtiQawwOAeiPjio+5iY2uI2xCcdAdGzmy4wNucZTajSgrvnBtf4/RxubAw2MTXgOfm+/&#10;4X/M2JArfIRDR2BsihdjQy4xOHQYxqZ4MTbkGoNDAxzGhjt5hsxhbPjflgbwORwC0B+bSVOrf6KC&#10;xjDXGRqbg3eE/62wH69t6noszLVLlavYdLRWXSkida/t7rq0fgXC3AiQEoLBSTAFqjtuOHVLQAeb&#10;pCJvCeRYIy0xfGw2QDBb1GzoaKuuZ3SC5TQ2xnwLEJkw7dTajhvwajBr4a1BHIfcYHCSTGSCAKcG&#10;c6xAjjKi0WJzcH1GJ2BxiA0ASJC/yPAEXaLxORwK3Zix8QlmC8yGjrbqk5wMWkTiEhuiwRgcClXW&#10;sfExOgVjbCiuGBwKTc6x8TE6eWNsKM4YHApF3rHxMTo5cxWbzrbqqxgbygaDQ4EbGpvOby94W153&#10;hIxO1qKIDaAZVfzF0NhA5FrGhrLB4DhgrajrGcIyXGyQSt2b9x0hozOmqGJjLS6ta37wp/4tjA3l&#10;isGhwAQeG98w0XlyT+Y3qrquwJETj7GhJGFwKBChxcY3JDr9l93v/UipR0eAf2dsKCkYHCpY6LHx&#10;MTpH0KFbgwd7dMaGAlXSwfHKLP/SFGhobB64ds54lHn3hPZbN6MTkSNjs/GGBRczNlSIkg4OFWa4&#10;LQZO/2LPGxm1f62q4V2scZjo7LGvNcDqHaGtWVKOjA0A7Hg+c5eqMOyUNwaH8jLafjaLm7pXWdhP&#10;RBmd9y1//MBufe0SRqdQw8cGGLRdteI2F5NR8jE4lLNsNk9jdJJo5Nj4GB0qBINDOcllp05GJ0nG&#10;jo2P0aF8MTiUtXy2hWZ0kiD72PgYHcoHg0NZySc2PkYnznKPjY/RoVxxAzYHdr2Yfmzu0elE7VzY&#10;/ci2py67CX35fv3ipu5VG9uqYNTcLGG9d2TIJm7vW/74gTuvP/GSaXbiLTDy/lDWdEytXSnGexeA&#10;yjy+Ou/Y+Jau2Nb73b/CR6pOnn98vsdwYdde7HA9QylicBw4+CjhcddzRI3RCYZR73wAdwJAXXP3&#10;ve2tVRcZ461DTtEpPDa+/l9EtpXczzPljqfUKFI8vVY4MebKjrZTv+l/XNfcfa+1mYsA7MvuCMHF&#10;higXDA5FjtEpnIhck190GBtyh8EhJxidwuUeHcaG3GJwyBlGp3DZR4exIfcYHHKK0Snc2NFhbCge&#10;GBxyzmV0rNi7QlszQiJyzabW6pX+x4eio68yNhQXDA7Fgqvo1DZt/VFo6w1hIa+EeXw15ktDo/Pa&#10;G/vezNhQXDA4FBsuohMl1de+pIoHQl1jSHTqv/TYnjDXI8oFg0OxUszRqVv++CtqX31v1NEhigsG&#10;h2KH0Skco0NxVNJbxW789ikzvLKyZws9Tv8doxZ8HNKVtU3d1/sfbWyrWmYQ4mVwAEDxtMLW1zZ1&#10;PRbaGgAeuHb+iWLMq4uveug5AGi//sSjxEy6WwSnh7muQp+BaibMNUqDzAzi5zDT1zfT/xkoRQxO&#10;AMGhoKiqtV+obe6+zr+lGKLT0VZ9kojcC2Bvpi99TtTRofgo9eDwlBrFiIgY862O1qor/VuSfnqt&#10;o636JIHZAMhxgMz3ylL3bvz2KTOA6E6vEcUFg0MxUzzRGYiNYPaghRgdKlkMDsVQ8qMzfGwGFmJ0&#10;qCQxOBRTyY3O6LEZWIjRoZLD4FCMJS862cVmYKH5XlnZho5vzp8JMDpU/BgcirnkRCe32Ax4u0wY&#10;dy+jQ6WAwaEEiH908oyNj9GhksDgUELENzoFxsbH6FDRY3AoQeIXnYBi42N0qKgxOJQw8YlOwLHx&#10;MTpUtBgcSiD30QkpNj5Gh4oSg0MJJSIwy777Vyjzb4kyOiHG5iA9SceXLfY/YnSoGDA4lExWN778&#10;+ivvvewm9A2+OarohBybTP+20F2/HHwro0NJx+BQ4qjiAauvvee8v31i73B/Hkl0QuPHZvhtoRkd&#10;SjIGhxJFFQ+offW9dcsff2W0z0tmdEaPjY/RoaRicCgxso2NL1nRyS42PkaHkqikN2ADIBta5k9w&#10;PQRla9v++hXIOR6RbOJWkNxiM9iGFqSA+RVhTEXBq1+x7XUA6noOV0o9OFQi4hodVU1b2E8sbupe&#10;5XoWorAxOFQy4hYdxoZKDYNDJSUu0WFsqBQxOFRyXEeHsaFSxeBQSXIVHcaGShmDQyUr6ugwNlTq&#10;GBwqaVFFh7EhYnCIQo8OY0PUj8EhQnjRYWyIDmFwiA4KOjqMDdHhGByiQYKKDmNDdCQGh2iIQqPD&#10;2BANj8EhGka+0WFsiEbG4BCNINfoMDZEo2NwiEbR2VrdqCI/GSs6jA3R2BgcojGMFR3Ghig7DA5R&#10;FkaKDmNDlD0GhyhLQ6PD2BDlhsEhyoEfHQBgbIiIKFSdbVXL2m+o+qjrOYiSxrgegChJWlpgFHKe&#10;qLy7pYV/f4hy4bkegCgpWlpg3j+t+nsi5lMisvCtlTPmzq557vb77oO6no0oCRgcoiwMjo1/m4gs&#10;fOuE6fNm1zy3jtEhGhuDQzSG4WLjExhGhyhLDA7RKEaLjY/RIcoOg0M0gmxi42N0iMYmc5bW/IMI&#10;ZrgcQu0zf92ztucNlzMMaJhfPtdM+HfXYxzi9Spsr0B7oWY/jL4Eqy9alT3G6nO9rxzY/tw93a+7&#10;nrLYtLTAvH961fcF3idz+TpF5od3PN/9mRUrYMOarWQ1zC+fg3HzBGYmPDlGrZkK6BQA40VkHEQq&#10;oDoOUL6/MIZU8Zwcv2zxNgje7nKQl/e9MWXvrV0vu5zBN+vCRZXlk8oScweuqirAc6rYDsH/WqBb&#10;VLvf6M1s3fOLzc+4ni+J8o2Nj9EpzDEX1B5VcbQ9xYOpgmKBQN4OkTcBmCOCQLcAp+go9BH+x0s4&#10;EREAM0UwE8Bir/9GTKgwqGys2yGi92es/h5qf9ezdvNDAE/3jKbQ2ACAwPvk+6dXAS2MTjZmLztt&#10;roE5SxTvFCNnAjhFkOp/jxMfqxQVBqeIiZF5gHzM8/AxwMPcxsW7ANxlxf5q/769v3rhtkdfdT1j&#10;nAQRGx+jM4qG+eWzzYSzPDHvBfBeI3IKAMalBDA4JcQYHAfgMwbmMxMqp7xRuazuDli7tvelA3eU&#10;+vNAQcbGx+gM0gBvnpxWr5JqhODDRnCM65EoegxOiRLBeIF8BJ73kXHHjn9tbuPiVWrT3+tZu6nD&#10;9WxRCyM2vlKPzuzGmpM8yKfFyF8IZAYfxJQ2BocgIhNF8BmY1GfmfbSuGxY3WLvr5ti8cjBEYcbG&#10;V3LRaYA3x9RcbIxZDsW7Dj7PSMSLD9LhBFIlRr5rvDnb5zTW/uOsCxdNdT1TWKKIje9gdL5fzBf8&#10;nHXhoso5S2s+P9csfsQz3i0CWcLY0GBF+8NPhRHBdM+YFWUTU0/OWVbztTkN84vqnHuUsfEVbXSW&#10;HF8xd2ntVWUTy570PO8GY3Ci65EonorrB58CJyITPfH+zngTn5izrO4rM86rmuB6pkK5iI2vqKLT&#10;AO+4pTWfnTdrxmPGM98SwXTXI1G8Jf+HniIhYo72RP6p/JjKR+c21l6KhL6I1WVsfMUQndmNNefO&#10;8xZvSXneTSJmrut5KBkS+wNPbhiD44wxP5q3rO6B2ZecttD1PLmIQ2x8SY3OrIZF8+Ysq721zHi/&#10;FsEC1/NQsiTqh53iQ0TqUmWpjrmNtf86p2HOeNfzjCVOsfElLDrmuGU1y8u81MOemA+4HoaSKQk/&#10;6BRTIkgZY/7apI7rmr3stDNczzOSOMbGl4ToHHdJ3VvnLqv7XUq860Rkout5KLli+0NOySGQt6aQ&#10;um9uY83/wZJ4vbcrzrHxxTk6c5bWfsorwx+NSGx/oaDkiN0POCVT/6Mdr+X42bW/nfnhhce7ngdI&#10;Rmx8cYvO0RdXT5770br/8TzzAz6qoaDE4oebiok5vby8vHN2Y825LqdIUmx8cYnOnIZFC46qGN9p&#10;IJe4nIOKD4NDgRORaSkxv5q3rOZv4ODl00mMjc91dOYuO63RpFIP8M2bFAYGh0IhIp6I9415jbX/&#10;hYb55VGtm+TY+BxFR+Y01v6jwPuZQBL/5l6KJwaHQiXGXHp8auJdR19cPTmK9c4/9h1vEpiLo1gr&#10;TAJz8fnHvuNNkSzWML98XmPtf3nGrOC1zyhMDA5FwJxzdOW4+6d+aNGssFd65/KH/2Rt+j2AfSns&#10;tcJjX7I2/Z53Ln/4T2GvNK1h/sS53qQ7xZhLw16LiMGhSAjMO8aXl0XyCra65oc2WZs5P5nRsS9Z&#10;mzm/rvmhTWGvdPTF1ZMrUxPXGxGnL/Cg0sHgUGSMwYnl48rvm9u46C1hr5XM6EQXm1kXLpo6eXzF&#10;vYA5Pey1iHwMDkVKIMcLUvfykc5Q0T6yKZ+YWg+RRF0Lj5KPwaHIiZF5ZWXjfh3FczrJiE50sZnW&#10;MH/i5MpxdzI25AKDQ04YgxMrK7x75r1/wZSw14p3dKKLDS44cVxlauKtPI1GrjA45IzAvAMTK2+J&#10;4n068YxOhLEBZO5RU38AmHMiWItoWAwOOSVG6ueZid9DBFckiFd0Io0N5jbW/pMx+HgUaxGNhMEh&#10;58SYS+curfvbKNaKR3Sijc1xS0/7c2PMP0SxFtFoGByKBTH46tyGRedFsZbb6EQcm8baas94341i&#10;LaKxMDgUCyLiiZf62YzG6hOiWM9NdKKNzbz3L5hiRG4Rkcoo1iMaC4NDsSEix46TilVRbeIWbXSi&#10;jQ0A4Kjx/2lEQn+TLVG2GByKFRGpmzuztiWq9aKJTvSxmbu09jKB+WBU6xFlQ45ftngbBG93OcTL&#10;+96YsvfWrpddzjCgAd5xXu2Hol7WU4gVlIlquapMEtGpgDfNGD1egTdD8WYRiewy/y6pakYz6bN3&#10;rt18f1Rrtreecpox3nrABPy+oOhjM7Nx4dvLpXxTqZxKU9WMAtsB/EmA7ar2WSt4Qay8prC9npgD&#10;GYG6ntMlo6g0xvzI5QwKfYTBSYqG+eXH2YqTjectFGPOAHCmiMx3PVZYFPrEgT1vVD13T/frUa0Z&#10;fHQcnEZrgDfXq91oxJwW2ZoRU8V2qP0tIL9X0T9q5umHe9b2vOF6rjg7+uLqyZMrxzt9O4BCH4nk&#10;XDkFYO223l1AN/r/9yMAOO7DtXOQ0gs8Yz4MyLtFonnuIwoCeXP5MZX/BODqqNasa35oU3vrKecb&#10;gwCi4yA2AOaamiuLLTYKtQD+oKo/T/dl7nrmls2PuJ6J8sNHOEViZsOp01JSvsx48hmBVLmeJwiq&#10;mrGZzBk9azd1RLlu4Y903MRmRkPtm8alZGux7NhpVf8Etd9X23tzz9quXa7nSTI+wqFAPbv2wd0A&#10;WgG0zl562jvLJPVFNfpBgST2hSEHXyp9I4AaADaqdQt7pOMmNgBQ7qG1OGJj781Y+289qzfdDZT2&#10;cy/FJrF3RjSyp9ds+v1Tqzde0tebfoe1uurgKYlEMoI/m9NY86mo183v1WvuYjOn8bQLjJj3R71u&#10;kFT1bqu25qmfdZzbs3rTXWBsig6DU8SeuWXzIztXt380Y/XP1OoG1/Pkyxjzz8dcUHtU1OvmFh13&#10;scGiRWXGeNdGvm5QVLdk0umzd6xqv2Dnqo7ov38UGQanBOxa3dG1Y3X7OVbTy6D6rOt5ciWQGZVH&#10;4csu1h6IjuoozzE6jA2A495qPieQk12sXRDVl9OZzF89tar9tJ61m+5zPQ6Fj8EpITtXbVqtr+6b&#10;n1H8l+tZcmWMNM/4UNV0F2vXNT+0yWr6vOGj4zY2M86rmuCJ+TsXaxcio/a21w+k5+9a0/k9RPj8&#10;HLnF4JSYHXdsfaln1cZPZmzmElV9wfU82RLIhLJxFZFcUXo4w0fHbWwAYNyx45oEMsPV+rlS6Otq&#10;9bKeVR0X7/nF5mdcz0PRYnBKVM/qzp/39vYuUuhm17Nky8BcHsW21CM5PDruY9P/vJa5xtX6uVK1&#10;j2mvrduxuv0m17OQGwxOCXv251uesuldZykyP3M9SzZEML6i3FvucgY/Oq5jAwCVk/SzInKsyxmy&#10;pYq7Xs1kanfe0vmw61nIHb4Pp8T1XxKk5+NzG2v/lIRNuoyRy6Y1zP/a7rXbXnM1g+vQAOh/ZZoY&#10;p/HNllX7vZ3PdHwe9yHtehZyi49wCAB05+qOr1i1X1TVWL/3QSBTKsykT7uew7U5J5qlYmSe6znG&#10;ktHMv+xc1fFXjA0BDA4NsnNVx7dU7RWxj47o5wGI6zlcMsbtqcVsZDKZr/Ss6vx713NQfDA4dJid&#10;qztvVLVfcj3HaETMScctrTvb9RyuHNdYWy1Ares5RpPRzL/0rOn8Z9dzULwwOHSEnas7r7XWfs31&#10;HKPxPPtZ1zO4YqCfcT3DaDI2810+sqHh8EUDNKydqzu+cvyy2jdBzMdczzIsNR+e9/4FU3bcsTWn&#10;K+DOW1b3YwXGhzVWLgR4Y8eq9ktz+qIlx1cYMX8e0kgFU8VdPc92Nrmeg+KJwaGR6FPPPPfpubNm&#10;nBTH/VVEZFxmwvgPAfjPHL/yg0YwKZShcqSKV3P9mjmzpl8AkclhzFMoVX30tb26jC8QoJHwlBqN&#10;7L6n9qczmUsUusf1KMMRwVLXM0RPGl1PMBxVfa03ox9+8a6OV1zPQvHF4NConlm7eYfNaCyfLxEx&#10;5866cNFU13NEZcZ5VROMyIWu5xiOKpY/u7Zjm+s5KN4YHBpTz5qOX1q133M9x1AiSKUqk70HTC7K&#10;plScF8cN1qzq/+xc3f5D13NQ/DE4lJXX9+JLCu1xPccRxLzX9QhRMUYucD3DUKr6Qu+BN65wPQcl&#10;A4NDWXnxro5X1CJ+rz4SOR8N8FyPEQlF7OKqar/03C+6n3c9ByUDg0NZ27m6/VZr7a9czzGYERxz&#10;nNTWuJ4jbHMvqXlH3C5lo1Y37lzd+SPXc1ByMDiUkz6LL6pqxvUcg4ngLNczhC6Fd7keYTBV1Yyk&#10;rwIQ68sgUbwwOJSTZ9d2bLOqP3E9x2EEZ7oeIWxGJF7/jqK37lq1ud31GJQsDA7lzPTZf1KNz5v7&#10;jMgZKPKLearIO13P4FNVzfSmW1zPQcnD4FDOdvx80xOQzFrXc/gEMnVOw8K3uJ4jLHOXLZwtkONd&#10;z+FT6J27bvljt+s5KHkYHMpP2vy76xEOY1JVrkcIi6pX7XqGwTRjV7qegZKJwaG87FjbvlmBDtdz&#10;+AQo2uBAzQLXI/is6kM9azfd53oOSiYGh/JmbSY2Vx8QMUUbnFj9uym+73oESi4Gh/K27xVZA+h+&#10;13MAAERPcj1CaARvdz0CAKgi3WcP/NT1HJRcDA7l7cW7Ol5RxV2u5+gnJ6BIX6kmom9yPQMAqNrf&#10;PLv2wd2u56DkYnCoIBmb+bnrGQBAIBNmfKhqmus5gjalYdHRApnieg4AsKq3uJ6Bko3BoYJkNP0r&#10;hVrXcwBAWar8BNczBG08TEwe3agiLTF5NEtJxeBQQZ5d++Butdjseg4AEA8zXc8QNGN0lusZAECB&#10;h3f9vCN+VwunRGFwKADyO9cTAADUO9b1CEFT8eKxwZzqb12PQMnH4FDBFJnfu54BABQajzvnABmr&#10;sYioCmLx35iSjcGhgvWh94+uZzjoGNcDBE4Qi4ha1U2uZ6DkY3CoYM+t7npK1e51PYeBjHc9Q9BU&#10;UOl8BtV9T6/ufNz1HJR8DA4FQQF5xP0QUu56hqCJYpzrGbT/v20sXolIycbgUCBU8aTrGUQyzu+c&#10;g2diEFF9wvUEVBwYHAqEQre7ngEwZa4nCJrAxiA42O56ACoODA4FQgTPu55BRYvu0jZq3P8dVeA5&#10;1zNQcXD+w0xFQvGC6xEoHKJ2j+sZqDgwOBQIVbziegYKhwqcvwKRigODQ4FQSK/rGSgcmuF/WwoG&#10;g0OB8JDhnVKRMvxvSwFhcCgQaRF1PQOFI2MM34NDgWBwiIgoEgwOERFFgsEhIqJIMDhERBQJBoeI&#10;iCLB4BARUSQYHCIiigSDQ0REkWBwiIgoEgwOERFFgsEhIqJIMDhERBQJBoeIiCLB4BARUSQYHCIi&#10;igSDQ0REkYhFcMaXS5nrGYiIilVc7mNjEZwUtNz1DERExcrLlI9zPQMQk+Corah0PQMRUbFSz05w&#10;PQMQk+DA02Ndj0BEVLQ8xOI+NhbBUdGprmcgIipWnnrTXM8gKmoUSLsexAPmup6BiKhYqeo85zOI&#10;9hmI9roeBJATHA9ARFS8DN7kegS1OGBUccD1IGJwkusZiIiKlSfyNtczCKTXSAyCoyoLXM9ARFSs&#10;FKhyPoPofgPBy64HEeDNx1xQe5TrOYiIis2sCxdNFcgc13OI6otGVV5wPoiITDgKi13PQURUbFIT&#10;5QzXMwCAFbxgFHaP60EAACJnuh6BiKjoqHmn6xEAQBR7DFRjERxRnOd6BiKiYiMG57ueAQBU8bxR&#10;I0+5HgQAIKiZ/cGaWLwbloioGMxdtnA2VKpdzwEAAt1uDLDd9SAAICKeV44LXc9BRFQ8yj4gIuJ6&#10;CgBQtdtNZr8+6XoQn/HMUtczEBEVC4FpdD2D740Dr203T/+y8wWoOn9pNACo4t0zG051fs0fIqKk&#10;m9WwaB5E3+V6DgBQ6DMv3PboqwYALLDV9UAAICLlKW/cX7ieg4go6co875MCiccFmrW/Mebg/3W7&#10;HecQA/0sYnIVayKiRFqCFIBPux5jkG7g4B27anyCI2JOmru05v2u5yAiSqo5M2obRExsrsJvBwcH&#10;FpudTjOUyJdcj0BElFAixsTqPtT2pTuBg8HZ8Xx7l6q+5nakQ4wx7zquofYc13MQESXNnKW1FxvB&#10;n7mew6fQPc/csvlRwH+Ecx/SCrQ7nWoI48lXXc9ARJQoDfCMJytcjzGYWvylgQs5AAAK7UlEQVQe&#10;gAKDn5xXe7+rgYZjRM6Y11jb4HoOIqKkOE5qPiUQ51sRDKaCgbYcCo61v3YyzWjEfHNOw5zxrscg&#10;Ioq7oy+unuwZ759dzzGU9vWt9/95IDg7n9+8MS5vAPWJ4ATjzW5xPQcRUdwdNX7cN0Uw3fUcgym0&#10;Z9ctfxx4n+ehRzj3Ia2q9ziZalTm6lmNi2LzBBgRUdwc17jobIF8xvUcQ4nqr3Dw+RtgyBssFbg9&#10;8onGIIJUuZT9ZNaFiypdz0JEFDdHX1w92UPqR3G5SOdgVmXd4I8PC84r+w/cpqoHoh0pC4K3exO9&#10;f3c9BhFR3BxdMe4mMTLP9RxDqdq9O5999leDbzssOHtv7XrZQn+FGPLEXD63sfZS13MQEcXF3GW1&#10;XxBj4vlqXsWtuO+p/YNvOvKaZaprIhsoRyLmO3OW1tS4noOIyLXZjTXnCsw3Xc8xEgu7auhtRwSn&#10;78UDv1S1e6MZKTciGO8Zc9uMxuoTXM9CROTK3Etq3lEm5n9EkHI9y3Csxa6eZzcd8SK0I4Lz3D3d&#10;r6uan0YzVh5EZo4zFXdx3xwiKkUzGqtPkDK5CyKTXc8yMvtD3If00FuH3QYgk05/L/yB8ieQk8d5&#10;43519MXVMf6GExEFa+qHFs0qx/h74nQl6KEUantx4AfD/dmwwXn6lk1bVDVW11Y7gsjCo8aP/82s&#10;CxdNdT0KEVHYZn544fHjy8t+awxOdD3LaFT1rudWd20f7s9G3OhMrb02tIkCYgR/VjYxdd+shkWx&#10;e0kgEVFQZjbUzi8vL/td3GMDANbKiG9hGTE4O7XzFoU+Ec5IwRGR+WVe6gFejYCIitFxS+vqx3ny&#10;+zifRvMpdPOuNe0bRvrzkbdyXouMtfqtUKYKmIjMLpPU7+Ysq/2Y61mIiIIyp7G2yTO4O94vEDhE&#10;NbNytD8fOTgAep597vvWYlewI4VDRCo9Mf89b1ntdVhyfIXreYiI8nXMBbVHHb+s9r89Y1pFpNz1&#10;PNlQ2Id3rtq0drTPGTU4/e8SzXwt0KlCJmKWz5s1q+O4S/4sVntCEBFlY+6y2rMmHm26ICZRZ2wy&#10;GdsCwI72OaMHB8BO+/oPFPpUYFNFQAQLvLKyzrmNNStwwYnjXM9DRDSWYz/wtklzG2taReT/iuAE&#10;1/Pkwir+uGvNpp+P9XljBgdrt/Vaa/8+kKkiJCLlxnj/OPeoqQ/NXXbaB1zPQ0Q0ApnbWHvphMrJ&#10;jxjjNQlk7PvlmLEZew0GbUMwkqz+xXpWd/4UsA8UPJUDxuBEI6lbj/9o7W9mLzvtDNfzEBH5jlta&#10;9765yxZvMsb8SERmu54nH6r6i11rO+7N5nOzvQ6PZtL2KuPJxjjuuZAdc06ZmHPmNtb+ylp8M9tv&#10;EBFRwMycxpoPeka+BMjprocphKoeUE1fk+3nZ33ht561mzrmNi7+gQhit6tcLowx7zEG75m3rK7L&#10;WnvT62r/+6W1m2N5sVIiKh4zPlQ1vays4i9FzGeT8AbObKjaf925evOfsv38nK40+sr+N645enzF&#10;+5L60G8wEan2PO+GSer928RldXdYm1mVfqn37ufu6X7d9WxEVBzmNMw/RszEC0XQAMj5SXmJczZU&#10;ddvOV176l1y+Jqfg7L216+VJjTXNnni35DZafIlgvEA+YrzUR7xjvQNzl9Xdp8A9Fpk/PL335c24&#10;6/H47YBKRLE047yqCanJFXVicKaIvEeAOhHxXM8VNIXaNDKfzfX+Mee9FHpWd/58zrLa1Z6Yxly/&#10;Nu5EZJwA5wM430MK844+thcfPWYbVLZaax9T6HaB7Eir7NH0/j02ld63+/lt+4e7DDcRFRVBw/yy&#10;aUC57DcTTEXlsZ7JTDcwJwA4ATBvE0EVICfFdY+aIKmVbz+9etMfcv26vL4xr75x4PKjKypOj+M+&#10;2kHqf/grp0Jwqucd+iXFA4BUJQDg+NmLgY+6mY+oFB2/bPE2CN7ubICJ/j8k7tXLgVDVrp2vvPB3&#10;+XxtXt+xvbd2vWxt5lJVzeTz9URElDyquq83ox/L96mGvBPds3bTfao2UZe9ISKi/Fm1Vz67tmNb&#10;vl9f0GPCnas7VwB6ZyHHICKi+LNqv9ezuvP7hRyj0JOQNpN+9RNJ2DeHiIjyo0DHzr0vNhd6nIKf&#10;9epZu+1Fm05/UKGvFHosIiKKF4X2ZA7YS4J4i0ggL7PoWbt5q1ptUGhfEMcjIiL3VPFqxuqFu37e&#10;0RPE8QJ7Xd/O1R3rrdXPBXU8IiJyR6F91tqGXas7uoI6ZqAvJO9Z3fEDm9G8Xp9NRETxoFBrM/oX&#10;PWs6fhXkcQN/59LONe1ft5YvlyYiSiJVVWvtZT1rOn4W9LFDeavsztUd/2Atrg3j2EREFI7+2OiV&#10;hb78eSShXZth5+qNV2c0k9OVRImIyA2FWigu71nT0RrWGqFeDKhnVeff8zkdIqJ4U0XaWnvpjtXt&#10;N4W5TuhXn9u5pv3ravUyVV5RmYgoblTxqtX0B3pWd/532GtFcrnTHavbb7KZzEWqeDWK9YiIaGyq&#10;+nS6L72kZ/Wmu6JYL7Lra/es7bw7o/YshT4V1ZpERDQC1S1pZBY/fcumLVEtGemGDrtWd3Sl37CL&#10;MtB7olyXiIgOySj+K5PZ9c6nV23aGeW6ke8g9PQvO1/oSbdfkLH2Gwq1Ua9PRFS6dL9V+7meVRs/&#10;2bO2542oV3ezZd1aZHpWd3xZ0+n3qurTTmYgIiohqtiaSadrd67q+I6rGZzukbpz7eZ70vttlar+&#10;wuUcRETFSlVV1V6/45lnanvWbt7qcpaUy8WB/lNsAD48Z1ntxwzMt0Qw3fVMRETFQNU+Zq1+tmdN&#10;529dzwI4foQzWM+qjp+m92fmq7U/VlV1PQ8RUVIptC9j7Td2PPNcdVxiA8QoOED/o50dqzv+Im0z&#10;Z1m1m1zPQ0SUPHpnX2+6qmd1x5dx31P7XU8zmPNTasN5es2m3wOom7O09i9FzD8Zg+Ncz0REFGeq&#10;2GqtvSboLQWCFKtHOEPYnjUd/6m2563WZq5WxfOuByIiihuF/m9G7cd3rNp4apxjA8Q7OACAnrU9&#10;b+xc3XntG5lX3pKx9q+txS7XMxERuaawD1ub+eSOp9vn96zq+CmA2L+vMZan1Iaze+221wCsRMP8&#10;6+Zi4jIxcrVAqlzPRUQUJbW6IaP4t11rOu4CkKgXWCUmOAPWbuvdCfwYwI9nLzvtjBTk0xDTKJAJ&#10;rkcjIgqDqu5WlZv7cOD7z67e8v9cz5Ov5AVnkKdXbfoDgD9MaVj0xQnGNBh4jRCtFxHP9WxERIVQ&#10;xRsKvcPazKpdum8d1m7rdT1ToRIdHN9LazfvfQn4PoDvT7/olBnjKsd/2BhzoarUi2C86/mIiLKi&#10;+nJGZD1s5rY33njlthdue7SotnQpiuAM9vy6h54DcCOAG+c0zBkPzFoixjtPDM4EdKFAylzPSEQE&#10;AAp9XaDtVuX3yKTX73x+80bcV7ybVRZdcAbrvxpqz90A7gaAGedVTUhNrqgTwWniYYFAqqA4WUTK&#10;HY9KREVOoa+o4iGFdotqN0Q6d/5vpgubN/e5ni0qRR2coZ67p/t1APce/F+/RYvK5rzZHm/EO8GK&#10;nCCQ40VkuqhMVcExEDsZkAoA5QDKRUvre5YkBrJ3rM9RxXMCfT2KecaiKq+N9TlGZS+gz0Yxz0g8&#10;kVg9d2Che4zC6fcEAFSgsOhTSK+I9ipkP6B7oHgR0BdV5Fm1mSeN6nZ49omdq7Y8g4S9qixo/x9b&#10;Pj72ARlp2QAAAABJRU5ErkJgglBLAwQUAAYACAAAACEAAkBmZ+AAAAANAQAADwAAAGRycy9kb3du&#10;cmV2LnhtbEyPQUvDQBCF74L/YRnBm90kNVZjNqUU9VQEW0G8TbPTJDS7G7LbJP33Tg+it/eYjzfv&#10;5cvJtGKg3jfOKohnEQiypdONrRR87l7vHkH4gFZj6ywpOJOHZXF9lWOm3Wg/aNiGSnCI9RkqqEPo&#10;Mil9WZNBP3MdWb4dXG8wsO0rqXscOdy0MomiB2mwsfyhxo7WNZXH7ckoeBtxXM3jl2FzPKzP37v0&#10;/WsTk1K3N9PqGUSgKfzBcKnP1aHgTnt3stqLln08v2f0V1yIaLFIQOxZpelTArLI5f8VxQ8AAAD/&#10;/wMAUEsDBBQABgAIAAAAIQCqJg6+vAAAACEBAAAZAAAAZHJzL19yZWxzL2Uyb0RvYy54bWwucmVs&#10;c4SPQWrDMBBF94XcQcw+lp1FKMWyN6HgbUgOMEhjWcQaCUkt9e0jyCaBQJfzP/89ph///Cp+KWUX&#10;WEHXtCCIdTCOrYLr5Xv/CSIXZINrYFKwUYZx2H30Z1qx1FFeXMyiUjgrWEqJX1JmvZDH3IRIXJs5&#10;JI+lnsnKiPqGluShbY8yPTNgeGGKyShIk+lAXLZYzf+zwzw7TaegfzxxeaOQzld3BWKyVBR4Mg4f&#10;YddEtiCHXr48NtwBAAD//wMAUEsBAi0AFAAGAAgAAAAhALGCZ7YKAQAAEwIAABMAAAAAAAAAAAAA&#10;AAAAAAAAAFtDb250ZW50X1R5cGVzXS54bWxQSwECLQAUAAYACAAAACEAOP0h/9YAAACUAQAACwAA&#10;AAAAAAAAAAAAAAA7AQAAX3JlbHMvLnJlbHNQSwECLQAUAAYACAAAACEAN6Xhd98DAADNCwAADgAA&#10;AAAAAAAAAAAAAAA6AgAAZHJzL2Uyb0RvYy54bWxQSwECLQAKAAAAAAAAACEA/Z0dKXFOAABxTgAA&#10;FAAAAAAAAAAAAAAAAABFBgAAZHJzL21lZGlhL2ltYWdlMS5wbmdQSwECLQAUAAYACAAAACEAAkBm&#10;Z+AAAAANAQAADwAAAAAAAAAAAAAAAADoVAAAZHJzL2Rvd25yZXYueG1sUEsBAi0AFAAGAAgAAAAh&#10;AKomDr68AAAAIQEAABkAAAAAAAAAAAAAAAAA9VUAAGRycy9fcmVscy9lMm9Eb2MueG1sLnJlbHNQ&#10;SwUGAAAAAAYABgB8AQAA6FYAAAAA&#10;">
                 <v:shape id="Graphic 2" o:spid="_x0000_s1027" style="position:absolute;width:61201;height:91808;visibility:visible;mso-wrap-style:square;v-text-anchor:top" coordsize="6120130,9180830" o:gfxdata="UEsDBBQABgAIAAAAIQDb4fbL7gAAAIUBAAATAAAAW0NvbnRlbnRfVHlwZXNdLnhtbHyQz07DMAyH&#10;70i8Q+QralM4IITa7kDhCAiNB7ASt43WOlEcyvb2pNu4IODoPz9/n1xv9vOkForiPDdwXVagiI23&#10;jocG3rdPxR0oScgWJ8/UwIEENu3lRb09BBKV0ywNjCmFe63FjDSjlD4Q50nv44wpl3HQAc0OB9I3&#10;VXWrjedEnIq03oC27qjHjympx31un0wiTQLq4bS4shrAECZnMGVTvbD9QSnOhDInjzsyuiBXWQP0&#10;r4R18jfgnHvJr4nOknrFmJ5xzhraRtHWf3Kkpfz/yGo5S+H73hkquyhdjr3R8m2lj09svwAAAP//&#10;AwBQSwMEFAAGAAgAAAAhAFr0LFu/AAAAFQEAAAsAAABfcmVscy8ucmVsc2zPwWrDMAwG4Ptg72B0&#10;X5TuUMaI01uh19I+gLGVxCy2jGSy9e1nemrHjpL4P0nD4SetZiPRyNnCruvBUPYcYp4tXC/Htw8w&#10;Wl0ObuVMFm6kcBhfX4Yzra62kC6xqGlKVgtLreUTUf1CyWnHhXKbTCzJ1VbKjMX5LzcTvvf9HuXR&#10;gPHJNKdgQU5hB+ZyK23zHztFL6w81c5zQp6m6P9TMfB3PtPWFCczVQtB9N4U2rp2HOA44NMz4y8A&#10;AAD//wMAUEsDBBQABgAIAAAAIQCUCpf5wgAAANoAAAAPAAAAZHJzL2Rvd25yZXYueG1sRI9Ba8JA&#10;FITvgv9heUIvUjd6KBJdpQgWKXgwFoq3R/Y1m5p9G7KvGv+9WxA8DjPzDbNc975RF+piHdjAdJKB&#10;Ii6Drbky8HXcvs5BRUG22AQmAzeKsF4NB0vMbbjygS6FVCpBOOZowIm0udaxdOQxTkJLnLyf0HmU&#10;JLtK2w6vCe4bPcuyN+2x5rTgsKWNo/Jc/HkDmZytqwS/P4vp796OP+RU7MSYl1H/vgAl1Msz/Gjv&#10;rIEZ/F9JN0Cv7gAAAP//AwBQSwECLQAUAAYACAAAACEA2+H2y+4AAACFAQAAEwAAAAAAAAAAAAAA&#10;AAAAAAAAW0NvbnRlbnRfVHlwZXNdLnhtbFBLAQItABQABgAIAAAAIQBa9CxbvwAAABUBAAALAAAA&#10;AAAAAAAAAAAAAB8BAABfcmVscy8ucmVsc1BLAQItABQABgAIAAAAIQCUCpf5wgAAANoAAAAPAAAA&#10;AAAAAAAAAAAAAAcCAABkcnMvZG93bnJldi54bWxQSwUGAAAAAAMAAwC3AAAA9gIAAAAA&#10;" path="m6107354,12700r-6350,l6101004,19050r,9142501l19050,9161551r,-9142501l6101004,19050r,-6350l12700,12700r,9155201l6107354,9167901r,-9155201xem6120054,r-6350,l6113704,6350r,9167901l6350,9174251,6350,6350r6107354,l6113704,,,,,9180601r6120054,l6120054,xe" fillcolor="black" stroked="f">
                   <v:path arrowok="t"/>
                 </v:shape>
@@ -876,16 +876,18 @@
       </w:tblGrid>
       <w:tr>
         <w:trPr>
-          <w:trHeight w:val="508"/>
+          <w:trHeight w:val="567"/>
         </w:trPr>
         <w:tc>
           <w:tcPr>
             <w:tcW w:w="2612" w:type="dxa"/>
+            <w:vAlign w:val="center"/>
           </w:tcPr>
           <w:p>
             <w:pPr>
               <w:pStyle w:val="TableParagraph"/>
               <w:spacing w:before="128"/>
+              <w:ind w:left="140"/>
             </w:pPr>
             <w:r>
               <w:t xml:space="preserve">Satuan </w:t>
@@ -901,6 +903,7 @@
         <w:tc>
           <w:tcPr>
             <w:tcW w:w="375" w:type="dxa"/>
+            <w:vAlign w:val="center"/>
           </w:tcPr>
           <w:p>
             <w:pPr>
@@ -920,11 +923,13 @@
         <w:tc>
           <w:tcPr>
             <w:tcW w:w="6635" w:type="dxa"/>
+            <w:vAlign w:val="center"/>
           </w:tcPr>
           <w:p>
             <w:pPr>
               <w:pStyle w:val="TableParagraph"/>
               <w:spacing w:before="128"/>
+              <w:ind w:left="129"/>
             </w:pPr>
             <w:r>
               <w:t xml:space="preserve">Universitas Islam Negeri Sunan </w:t>
@@ -940,16 +945,18 @@
       </w:tr>
       <w:tr>
         <w:trPr>
-          <w:trHeight w:val="508"/>
+          <w:trHeight w:val="567"/>
         </w:trPr>
         <w:tc>
           <w:tcPr>
             <w:tcW w:w="2612" w:type="dxa"/>
+            <w:vAlign w:val="center"/>
           </w:tcPr>
           <w:p>
             <w:pPr>
               <w:pStyle w:val="TableParagraph"/>
               <w:spacing w:before="128"/>
+              <w:ind w:left="140"/>
             </w:pPr>
             <w:r>
               <w:rPr>
@@ -962,6 +969,7 @@
         <w:tc>
           <w:tcPr>
             <w:tcW w:w="375" w:type="dxa"/>
+            <w:vAlign w:val="center"/>
           </w:tcPr>
           <w:p>
             <w:pPr>
@@ -981,11 +989,13 @@
         <w:tc>
           <w:tcPr>
             <w:tcW w:w="6635" w:type="dxa"/>
+            <w:vAlign w:val="center"/>
           </w:tcPr>
           <w:p>
             <w:pPr>
               <w:pStyle w:val="TableParagraph"/>
               <w:spacing w:before="128"/>
+              <w:ind w:left="129"/>
             </w:pPr>
             <w:r>
               <w:t xml:space="preserve">Fakultas Sains dan </w:t>
@@ -1001,16 +1011,18 @@
       </w:tr>
       <w:tr>
         <w:trPr>
-          <w:trHeight w:val="508"/>
+          <w:trHeight w:val="567"/>
         </w:trPr>
         <w:tc>
           <w:tcPr>
             <w:tcW w:w="2612" w:type="dxa"/>
+            <w:vAlign w:val="center"/>
           </w:tcPr>
           <w:p>
             <w:pPr>
               <w:pStyle w:val="TableParagraph"/>
               <w:spacing w:before="128"/>
+              <w:ind w:left="140"/>
             </w:pPr>
             <w:r>
               <w:rPr>
@@ -1023,6 +1035,7 @@
         <w:tc>
           <w:tcPr>
             <w:tcW w:w="375" w:type="dxa"/>
+            <w:vAlign w:val="center"/>
           </w:tcPr>
           <w:p>
             <w:pPr>
@@ -1042,11 +1055,13 @@
         <w:tc>
           <w:tcPr>
             <w:tcW w:w="6635" w:type="dxa"/>
+            <w:vAlign w:val="center"/>
           </w:tcPr>
           <w:p>
             <w:pPr>
               <w:pStyle w:val="TableParagraph"/>
               <w:spacing w:before="128"/>
+              <w:ind w:left="129"/>
             </w:pPr>
             <w:r>
               <w:t xml:space="preserve">Pendidikan </w:t>
@@ -1062,48 +1077,41 @@
       </w:tr>
       <w:tr>
         <w:trPr>
-          <w:trHeight w:val="777"/>
+          <w:trHeight w:val="567"/>
         </w:trPr>
         <w:tc>
           <w:tcPr>
             <w:tcW w:w="2612" w:type="dxa"/>
+            <w:vAlign w:val="center"/>
+          </w:tcPr>
+          <w:p>
+            <w:pPr>
+              <w:pStyle w:val="TableParagraph"/>
+              <w:spacing w:before="1"/>
+              <w:ind w:left="140"/>
+            </w:pPr>
+            <w:r>
+              <w:t xml:space="preserve">Hasil </w:t>
+            </w:r>
+            <w:r>
+              <w:rPr>
+                <w:spacing w:val="-2"/>
+              </w:rPr>
+              <w:t>(Outcome)</w:t>
+            </w:r>
+          </w:p>
+        </w:tc>
+        <w:tc>
+          <w:tcPr>
+            <w:tcW w:w="375" w:type="dxa"/>
+            <w:vAlign w:val="center"/>
           </w:tcPr>
           <w:p>
             <w:pPr>
               <w:pStyle w:val="TableParagraph"/>
               <w:spacing w:before="9"/>
               <w:ind w:left="0"/>
-              <w:rPr>
-                <w:rFonts w:ascii="Arial"/>
-                <w:b/>
-              </w:rPr>
-            </w:pPr>
-          </w:p>
-          <w:p>
-            <w:pPr>
-              <w:pStyle w:val="TableParagraph"/>
-              <w:spacing w:before="1"/>
-            </w:pPr>
-            <w:r>
-              <w:t xml:space="preserve">Hasil </w:t>
-            </w:r>
-            <w:r>
-              <w:rPr>
-                <w:spacing w:val="-2"/>
-              </w:rPr>
-              <w:t>(Outcome)</w:t>
-            </w:r>
-          </w:p>
-        </w:tc>
-        <w:tc>
-          <w:tcPr>
-            <w:tcW w:w="375" w:type="dxa"/>
-          </w:tcPr>
-          <w:p>
-            <w:pPr>
-              <w:pStyle w:val="TableParagraph"/>
-              <w:spacing w:before="9"/>
-              <w:ind w:left="0"/>
+              <w:jc w:val="center"/>
               <w:rPr>
                 <w:rFonts w:ascii="Arial"/>
                 <w:b/>
@@ -1128,11 +1136,13 @@
         <w:tc>
           <w:tcPr>
             <w:tcW w:w="6635" w:type="dxa"/>
+            <w:vAlign w:val="center"/>
           </w:tcPr>
           <w:p>
             <w:pPr>
               <w:pStyle w:val="TableParagraph"/>
               <w:spacing w:before="128" w:line="254" w:lineRule="auto"/>
+              <w:ind w:left="129"/>
             </w:pPr>
             <w:r>
               <w:t>${activity_outcome}</w:t>
@@ -1142,7 +1152,7 @@
       </w:tr>
       <w:tr>
         <w:trPr>
-          <w:trHeight w:val="508"/>
+          <w:trHeight w:val="567"/>
         </w:trPr>
         <w:tc>
           <w:tcPr>
@@ -1152,6 +1162,7 @@
             <w:pPr>
               <w:pStyle w:val="TableParagraph"/>
               <w:spacing w:before="128"/>
+              <w:ind w:left="140"/>
             </w:pPr>
             <w:r>
               <w:rPr>
@@ -1164,6 +1175,7 @@
         <w:tc>
           <w:tcPr>
             <w:tcW w:w="375" w:type="dxa"/>
+            <w:vAlign w:val="center"/>
           </w:tcPr>
           <w:p>
             <w:pPr>
@@ -1188,38 +1200,28 @@
             <w:pPr>
               <w:pStyle w:val="TableParagraph"/>
               <w:spacing w:before="128"/>
-              <w:ind w:left="0"/>
-            </w:pPr>
-            <w:r>
-              <w:t xml:space="preserve"> ${activity_name}</w:t>
+              <w:ind w:left="129"/>
+            </w:pPr>
+            <w:r>
+              <w:t>${activity_name}</w:t>
             </w:r>
           </w:p>
         </w:tc>
       </w:tr>
       <w:tr>
         <w:trPr>
-          <w:trHeight w:val="1045"/>
+          <w:trHeight w:val="567"/>
         </w:trPr>
         <w:tc>
           <w:tcPr>
             <w:tcW w:w="2612" w:type="dxa"/>
-          </w:tcPr>
-          <w:p>
-            <w:pPr>
-              <w:pStyle w:val="TableParagraph"/>
-              <w:spacing w:before="9"/>
-              <w:ind w:left="0"/>
-              <w:rPr>
-                <w:rFonts w:ascii="Arial"/>
-                <w:b/>
-              </w:rPr>
-            </w:pPr>
-          </w:p>
+            <w:vAlign w:val="center"/>
+          </w:tcPr>
           <w:p>
             <w:pPr>
               <w:pStyle w:val="TableParagraph"/>
               <w:spacing w:before="1" w:line="254" w:lineRule="auto"/>
-              <w:ind w:right="876"/>
+              <w:ind w:left="140" w:right="876"/>
             </w:pPr>
             <w:r>
               <w:t>Indikator</w:t>
@@ -1244,23 +1246,13 @@
         <w:tc>
           <w:tcPr>
             <w:tcW w:w="375" w:type="dxa"/>
-          </w:tcPr>
-          <w:p>
-            <w:pPr>
-              <w:pStyle w:val="TableParagraph"/>
-              <w:spacing w:before="144"/>
-              <w:ind w:left="0"/>
-              <w:rPr>
-                <w:rFonts w:ascii="Arial"/>
-                <w:b/>
-              </w:rPr>
-            </w:pPr>
-          </w:p>
+            <w:vAlign w:val="center"/>
+          </w:tcPr>
           <w:p>
             <w:pPr>
               <w:pStyle w:val="TableParagraph"/>
               <w:spacing w:before="0"/>
-              <w:ind w:left="1" w:right="42"/>
+              <w:ind w:left="0" w:right="42"/>
               <w:jc w:val="center"/>
             </w:pPr>
             <w:r>
@@ -1274,16 +1266,15 @@
         <w:tc>
           <w:tcPr>
             <w:tcW w:w="6635" w:type="dxa"/>
+            <w:vAlign w:val="center"/>
           </w:tcPr>
           <w:p>
             <w:pPr>
               <w:tabs>
                 <w:tab w:val="left" w:pos="2010"/>
               </w:tabs>
-            </w:pPr>
-            <w:r>
-              <w:t xml:space="preserve"> </w:t>
-            </w:r>
+              <w:ind w:left="129"/>
+            </w:pPr>
             <w:r>
               <w:t xml:space="preserve">${performance_indicator} </w:t>
             </w:r>
@@ -1292,48 +1283,41 @@
       </w:tr>
       <w:tr>
         <w:trPr>
-          <w:trHeight w:val="777"/>
+          <w:trHeight w:val="567"/>
         </w:trPr>
         <w:tc>
           <w:tcPr>
             <w:tcW w:w="2612" w:type="dxa"/>
+            <w:vAlign w:val="center"/>
+          </w:tcPr>
+          <w:p>
+            <w:pPr>
+              <w:pStyle w:val="TableParagraph"/>
+              <w:spacing w:before="1"/>
+              <w:ind w:left="140"/>
+            </w:pPr>
+            <w:r>
+              <w:t xml:space="preserve">Keluaran </w:t>
+            </w:r>
+            <w:r>
+              <w:rPr>
+                <w:spacing w:val="-2"/>
+              </w:rPr>
+              <w:t>(Output)</w:t>
+            </w:r>
+          </w:p>
+        </w:tc>
+        <w:tc>
+          <w:tcPr>
+            <w:tcW w:w="375" w:type="dxa"/>
+            <w:vAlign w:val="center"/>
           </w:tcPr>
           <w:p>
             <w:pPr>
               <w:pStyle w:val="TableParagraph"/>
               <w:spacing w:before="9"/>
               <w:ind w:left="0"/>
-              <w:rPr>
-                <w:rFonts w:ascii="Arial"/>
-                <w:b/>
-              </w:rPr>
-            </w:pPr>
-          </w:p>
-          <w:p>
-            <w:pPr>
-              <w:pStyle w:val="TableParagraph"/>
-              <w:spacing w:before="1"/>
-            </w:pPr>
-            <w:r>
-              <w:t xml:space="preserve">Keluaran </w:t>
-            </w:r>
-            <w:r>
-              <w:rPr>
-                <w:spacing w:val="-2"/>
-              </w:rPr>
-              <w:t>(Output)</w:t>
-            </w:r>
-          </w:p>
-        </w:tc>
-        <w:tc>
-          <w:tcPr>
-            <w:tcW w:w="375" w:type="dxa"/>
-          </w:tcPr>
-          <w:p>
-            <w:pPr>
-              <w:pStyle w:val="TableParagraph"/>
-              <w:spacing w:before="9"/>
-              <w:ind w:left="0"/>
+              <w:jc w:val="center"/>
               <w:rPr>
                 <w:rFonts w:ascii="Arial"/>
                 <w:b/>
@@ -1358,11 +1342,13 @@
         <w:tc>
           <w:tcPr>
             <w:tcW w:w="6635" w:type="dxa"/>
+            <w:vAlign w:val="center"/>
           </w:tcPr>
           <w:p>
             <w:pPr>
               <w:pStyle w:val="TableParagraph"/>
               <w:spacing w:before="128" w:line="254" w:lineRule="auto"/>
+              <w:ind w:left="129"/>
             </w:pPr>
             <w:r>
               <w:t>${activity_output}</w:t>
@@ -1372,16 +1358,18 @@
       </w:tr>
       <w:tr>
         <w:trPr>
-          <w:trHeight w:val="508"/>
+          <w:trHeight w:val="567"/>
         </w:trPr>
         <w:tc>
           <w:tcPr>
             <w:tcW w:w="2612" w:type="dxa"/>
+            <w:vAlign w:val="center"/>
           </w:tcPr>
           <w:p>
             <w:pPr>
               <w:pStyle w:val="TableParagraph"/>
               <w:spacing w:before="128"/>
+              <w:ind w:left="140"/>
             </w:pPr>
             <w:r>
               <w:t xml:space="preserve">Satuan </w:t>
@@ -1397,6 +1385,7 @@
         <w:tc>
           <w:tcPr>
             <w:tcW w:w="375" w:type="dxa"/>
+            <w:vAlign w:val="center"/>
           </w:tcPr>
           <w:p>
             <w:pPr>
@@ -1416,11 +1405,13 @@
         <w:tc>
           <w:tcPr>
             <w:tcW w:w="6635" w:type="dxa"/>
+            <w:vAlign w:val="center"/>
           </w:tcPr>
           <w:p>
             <w:pPr>
               <w:pStyle w:val="TableParagraph"/>
               <w:spacing w:before="128"/>
+              <w:ind w:left="129"/>
               <w:rPr>
                 <w:spacing w:val="-2"/>
                 <w:lang w:val="id-ID"/>
@@ -2181,7 +2172,7 @@
       <w:pPr>
         <w:pStyle w:val="BodyText"/>
         <w:spacing w:line="254" w:lineRule="auto"/>
-        <w:ind w:left="741" w:right="138" w:firstLine="600"/>
+        <w:ind w:left="741" w:right="138" w:hanging="32"/>
         <w:jc w:val="both"/>
       </w:pPr>
       <w:r>
@@ -2243,13 +2234,15 @@
     <w:p>
       <w:pPr>
         <w:pStyle w:val="ListParagraph"/>
-        <w:ind w:left="709" w:hanging="266"/>
+        <w:ind w:left="709" w:hanging="283"/>
         <w:rPr>
           <w:lang w:val="id-ID"/>
         </w:rPr>
       </w:pPr>
       <w:r>
-        <w:tab/>
+        <w:t xml:space="preserve"> </w:t>
+      </w:r>
+      <w:r>
         <w:t>${</w:t>
       </w:r>
       <w:r>
@@ -2329,7 +2322,7 @@
       <w:pPr>
         <w:pStyle w:val="BodyText"/>
         <w:spacing w:before="1"/>
-        <w:ind w:left="993"/>
+        <w:ind w:left="993" w:hanging="567"/>
         <w:rPr>
           <w:lang w:val="id-ID"/>
         </w:rPr>
@@ -2436,7 +2429,7 @@
       <w:pPr>
         <w:pStyle w:val="BodyText"/>
         <w:spacing w:line="254" w:lineRule="auto"/>
-        <w:ind w:left="741" w:firstLine="729"/>
+        <w:ind w:firstLine="720"/>
         <w:rPr>
           <w:lang w:val="id-ID"/>
         </w:rPr>
@@ -2802,11 +2795,34 @@
       </w:tr>
       <w:tr>
         <w:trPr>
-          <w:trHeight w:val="669"/>
+          <w:trHeight w:val="119"/>
         </w:trPr>
         <w:tc>
           <w:tcPr>
             <w:tcW w:w="1455" w:type="dxa"/>
+            <w:vAlign w:val="center"/>
+          </w:tcPr>
+          <w:p>
+            <w:pPr>
+              <w:pStyle w:val="TableParagraph"/>
+              <w:spacing w:before="1"/>
+              <w:ind w:left="0" w:firstLine="107"/>
+              <w:rPr>
+                <w:sz w:val="18"/>
+              </w:rPr>
+            </w:pPr>
+            <w:r>
+              <w:rPr>
+                <w:spacing w:val="-2"/>
+                <w:sz w:val="18"/>
+              </w:rPr>
+              <w:t>Tempat</w:t>
+            </w:r>
+          </w:p>
+        </w:tc>
+        <w:tc>
+          <w:tcPr>
+            <w:tcW w:w="305" w:type="dxa"/>
           </w:tcPr>
           <w:p>
             <w:pPr>
@@ -2822,39 +2838,7 @@
             <w:pPr>
               <w:pStyle w:val="TableParagraph"/>
               <w:spacing w:before="1"/>
-              <w:rPr>
-                <w:sz w:val="18"/>
-              </w:rPr>
-            </w:pPr>
-            <w:r>
-              <w:rPr>
-                <w:spacing w:val="-2"/>
-                <w:sz w:val="18"/>
-              </w:rPr>
-              <w:t>Tempat</w:t>
-            </w:r>
-          </w:p>
-        </w:tc>
-        <w:tc>
-          <w:tcPr>
-            <w:tcW w:w="305" w:type="dxa"/>
-          </w:tcPr>
-          <w:p>
-            <w:pPr>
-              <w:pStyle w:val="TableParagraph"/>
-              <w:spacing w:before="13"/>
-              <w:ind w:left="0"/>
-              <w:rPr>
-                <w:sz w:val="18"/>
-              </w:rPr>
-            </w:pPr>
-          </w:p>
-          <w:p>
-            <w:pPr>
-              <w:pStyle w:val="TableParagraph"/>
-              <w:spacing w:before="1"/>
               <w:ind w:left="15"/>
-              <w:jc w:val="center"/>
               <w:rPr>
                 <w:sz w:val="18"/>
               </w:rPr>
@@ -3191,6 +3175,7 @@
         <w:tc>
           <w:tcPr>
             <w:tcW w:w="511" w:type="dxa"/>
+            <w:vAlign w:val="center"/>
           </w:tcPr>
           <w:p>
             <w:pPr>
@@ -3212,6 +3197,7 @@
         <w:tc>
           <w:tcPr>
             <w:tcW w:w="1755" w:type="dxa"/>
+            <w:vAlign w:val="center"/>
           </w:tcPr>
           <w:p>
             <w:pPr>
@@ -3241,6 +3227,7 @@
         <w:tc>
           <w:tcPr>
             <w:tcW w:w="1455" w:type="dxa"/>
+            <w:vAlign w:val="center"/>
           </w:tcPr>
           <w:p>
             <w:pPr>
@@ -3261,6 +3248,7 @@
         <w:tc>
           <w:tcPr>
             <w:tcW w:w="2055" w:type="dxa"/>
+            <w:vAlign w:val="center"/>
           </w:tcPr>
           <w:p>
             <w:pPr>
@@ -3312,81 +3300,81 @@
                 <w:bCs/>
                 <w:sz w:val="18"/>
               </w:rPr>
-              <w:t>${rd_speaker_</w:t>
-            </w:r>
-            <w:r>
+              <w:t>${rd_speaker_label}</w:t>
+            </w:r>
+          </w:p>
+          <w:p>
+            <w:pPr>
+              <w:pStyle w:val="TableParagraph"/>
+              <w:spacing w:before="0"/>
+              <w:rPr>
+                <w:rFonts w:ascii="Times New Roman"/>
+                <w:sz w:val="18"/>
+              </w:rPr>
+            </w:pPr>
+            <w:r>
+              <w:rPr>
+                <w:rFonts w:ascii="Times New Roman"/>
+                <w:sz w:val="18"/>
+              </w:rPr>
+              <w:t>${</w:t>
+            </w:r>
+            <w:r>
+              <w:rPr>
+                <w:rFonts w:ascii="Times New Roman"/>
+                <w:sz w:val="18"/>
+              </w:rPr>
+              <w:t>rd_speaker_list</w:t>
+            </w:r>
+            <w:r>
+              <w:rPr>
+                <w:rFonts w:ascii="Times New Roman"/>
+                <w:sz w:val="18"/>
+              </w:rPr>
+              <w:t>}</w:t>
+            </w:r>
+          </w:p>
+          <w:p>
+            <w:pPr>
+              <w:pStyle w:val="TableParagraph"/>
+              <w:spacing w:before="0"/>
               <w:rPr>
                 <w:rFonts w:ascii="Times New Roman"/>
                 <w:b/>
                 <w:bCs/>
                 <w:sz w:val="18"/>
               </w:rPr>
-              <w:t>label</w:t>
-            </w:r>
-            <w:r>
+            </w:pPr>
+          </w:p>
+          <w:p>
+            <w:pPr>
+              <w:pStyle w:val="TableParagraph"/>
+              <w:spacing w:before="0"/>
               <w:rPr>
                 <w:rFonts w:ascii="Times New Roman"/>
                 <w:b/>
                 <w:bCs/>
                 <w:sz w:val="18"/>
               </w:rPr>
-              <w:t>}</w:t>
-            </w:r>
-          </w:p>
-          <w:p>
-            <w:pPr>
-              <w:pStyle w:val="TableParagraph"/>
-              <w:spacing w:before="0"/>
-              <w:rPr>
-                <w:rFonts w:ascii="Times New Roman"/>
-                <w:sz w:val="18"/>
-              </w:rPr>
-            </w:pPr>
-            <w:r>
-              <w:rPr>
-                <w:rFonts w:ascii="Times New Roman"/>
-                <w:sz w:val="18"/>
-              </w:rPr>
-              <w:t>${</w:t>
-            </w:r>
-            <w:r>
-              <w:rPr>
-                <w:rFonts w:ascii="Times New Roman"/>
-                <w:sz w:val="18"/>
-              </w:rPr>
-              <w:t>rd_speaker_list</w:t>
-            </w:r>
-            <w:r>
-              <w:rPr>
-                <w:rFonts w:ascii="Times New Roman"/>
-                <w:sz w:val="18"/>
-              </w:rPr>
-              <w:t>}</w:t>
-            </w:r>
-          </w:p>
-          <w:p>
-            <w:pPr>
-              <w:pStyle w:val="TableParagraph"/>
-              <w:spacing w:before="0"/>
+            </w:pPr>
+            <w:r>
               <w:rPr>
                 <w:rFonts w:ascii="Times New Roman"/>
                 <w:b/>
                 <w:bCs/>
                 <w:sz w:val="18"/>
               </w:rPr>
-            </w:pPr>
-          </w:p>
-          <w:p>
-            <w:pPr>
-              <w:pStyle w:val="TableParagraph"/>
-              <w:spacing w:before="0"/>
+              <w:t>${rd_</w:t>
+            </w:r>
+            <w:r>
               <w:rPr>
                 <w:rFonts w:ascii="Times New Roman"/>
                 <w:b/>
                 <w:bCs/>
                 <w:sz w:val="18"/>
               </w:rPr>
-            </w:pPr>
+              <w:t>moderator</w:t>
+            </w:r>
             <w:r>
               <w:rPr>
                 <w:rFonts w:ascii="Times New Roman"/>
@@ -3394,25 +3382,24 @@
                 <w:bCs/>
                 <w:sz w:val="18"/>
               </w:rPr>
-              <w:t>${rd_</w:t>
-            </w:r>
-            <w:r>
+              <w:t>_label}</w:t>
+            </w:r>
+          </w:p>
+          <w:p>
+            <w:pPr>
+              <w:pStyle w:val="TableParagraph"/>
+              <w:spacing w:before="0"/>
               <w:rPr>
                 <w:rFonts w:ascii="Times New Roman"/>
-                <w:b/>
-                <w:bCs/>
-                <w:sz w:val="18"/>
-              </w:rPr>
-              <w:t>moderator</w:t>
-            </w:r>
+                <w:sz w:val="18"/>
+              </w:rPr>
+            </w:pPr>
             <w:r>
               <w:rPr>
                 <w:rFonts w:ascii="Times New Roman"/>
-                <w:b/>
-                <w:bCs/>
-                <w:sz w:val="18"/>
-              </w:rPr>
-              <w:t>_label}</w:t>
+                <w:sz w:val="18"/>
+              </w:rPr>
+              <w:t>${rd_moderator_list}</w:t>
             </w:r>
           </w:p>
           <w:p>
@@ -3421,65 +3408,6 @@
               <w:spacing w:before="0"/>
               <w:rPr>
                 <w:rFonts w:ascii="Times New Roman"/>
-                <w:sz w:val="18"/>
-              </w:rPr>
-            </w:pPr>
-            <w:r>
-              <w:rPr>
-                <w:rFonts w:ascii="Times New Roman"/>
-                <w:sz w:val="18"/>
-              </w:rPr>
-              <w:t>${</w:t>
-            </w:r>
-            <w:r>
-              <w:rPr>
-                <w:rFonts w:ascii="Times New Roman"/>
-                <w:sz w:val="18"/>
-              </w:rPr>
-              <w:t>rd_</w:t>
-            </w:r>
-            <w:r>
-              <w:rPr>
-                <w:rFonts w:ascii="Times New Roman"/>
-                <w:sz w:val="18"/>
-              </w:rPr>
-              <w:t>moderator</w:t>
-            </w:r>
-            <w:r>
-              <w:rPr>
-                <w:rFonts w:ascii="Times New Roman"/>
-                <w:sz w:val="18"/>
-              </w:rPr>
-              <w:t>_list</w:t>
-            </w:r>
-            <w:r>
-              <w:rPr>
-                <w:rFonts w:ascii="Times New Roman"/>
-                <w:sz w:val="18"/>
-              </w:rPr>
-              <w:t>}</w:t>
-            </w:r>
-          </w:p>
-          <w:p>
-            <w:pPr>
-              <w:pStyle w:val="TableParagraph"/>
-              <w:spacing w:before="0"/>
-              <w:rPr>
-                <w:rFonts w:ascii="Times New Roman"/>
-                <w:b/>
-                <w:bCs/>
-                <w:sz w:val="18"/>
-              </w:rPr>
-            </w:pPr>
-          </w:p>
-          <w:p>
-            <w:pPr>
-              <w:pStyle w:val="TableParagraph"/>
-              <w:spacing w:before="0"/>
-              <w:rPr>
-                <w:rFonts w:ascii="Times New Roman"/>
-                <w:b/>
-                <w:bCs/>
                 <w:sz w:val="18"/>
               </w:rPr>
             </w:pPr>
@@ -4123,7 +4051,6 @@
                 <w:b/>
                 <w:spacing w:val="-5"/>
               </w:rPr>
-              <w:lastRenderedPageBreak/>
               <w:t>No</w:t>
             </w:r>
           </w:p>
@@ -4201,6 +4128,7 @@
               <w:rPr>
                 <w:spacing w:val="-10"/>
               </w:rPr>
+              <w:lastRenderedPageBreak/>
               <w:t>${moderator_no}</w:t>
             </w:r>
           </w:p>
@@ -5065,6 +4993,13 @@
         </w:tc>
       </w:tr>
     </w:tbl>
+    <w:p>
+      <w:pPr>
+        <w:pStyle w:val="BodyText"/>
+        <w:spacing w:before="236" w:line="254" w:lineRule="auto"/>
+        <w:ind w:left="441" w:firstLine="600"/>
+      </w:pPr>
+    </w:p>
     <w:p>
       <w:pPr>
         <w:pStyle w:val="TableParagraph"/>
@@ -6179,6 +6114,7 @@
   <w:style w:type="character" w:default="1" w:styleId="DefaultParagraphFont">
     <w:name w:val="Default Paragraph Font"/>
     <w:uiPriority w:val="1"/>
+    <w:semiHidden/>
     <w:unhideWhenUsed/>
   </w:style>
   <w:style w:type="table" w:default="1" w:styleId="TableNormal">

</xml_diff>